<commit_message>
improvement on whitepaper, emphasize the benefit for our target, geek people
</commit_message>
<xml_diff>
--- a/whitepaper_combined_version.docx
+++ b/whitepaper_combined_version.docx
@@ -34,12 +34,12 @@
       </w:pPr>
       <w:r>
         <w:rPr>
-          <w:rFonts w:ascii="Cambria Math" w:hAnsi="Cambria Math"/>
+          <w:rFonts w:ascii="Cambria Math" w:hAnsi="Cambria Math" w:hint="eastAsia"/>
           <w:b/>
           <w:sz w:val="32"/>
           <w:szCs w:val="32"/>
         </w:rPr>
-        <w:t>P</w:t>
+        <w:t>Whitepaper</w:t>
       </w:r>
       <w:r>
         <w:rPr>
@@ -48,19 +48,17 @@
           <w:sz w:val="32"/>
           <w:szCs w:val="32"/>
         </w:rPr>
-        <w:t xml:space="preserve">roject </w:t>
-      </w:r>
-      <w:proofErr w:type="spellStart"/>
-      <w:r>
-        <w:rPr>
-          <w:rFonts w:ascii="Cambria Math" w:hAnsi="Cambria Math" w:hint="eastAsia"/>
+        <w:t xml:space="preserve"> </w:t>
+      </w:r>
+      <w:r>
+        <w:rPr>
+          <w:rFonts w:ascii="Cambria Math" w:hAnsi="Cambria Math"/>
           <w:b/>
           <w:sz w:val="32"/>
           <w:szCs w:val="32"/>
         </w:rPr>
-        <w:t>WhitePage</w:t>
-      </w:r>
-      <w:proofErr w:type="spellEnd"/>
+        <w:t>for</w:t>
+      </w:r>
       <w:r>
         <w:rPr>
           <w:rFonts w:ascii="Cambria Math" w:hAnsi="Cambria Math" w:hint="eastAsia"/>
@@ -68,19 +66,18 @@
           <w:sz w:val="32"/>
           <w:szCs w:val="32"/>
         </w:rPr>
-        <w:t xml:space="preserve"> </w:t>
-      </w:r>
-    </w:p>
-    <w:p>
-      <w:pPr>
-        <w:jc w:val="center"/>
-        <w:rPr>
-          <w:rFonts w:ascii="Cambria Math" w:hAnsi="Cambria Math"/>
+        <w:t xml:space="preserve"> "</w:t>
+      </w:r>
+      <w:proofErr w:type="spellStart"/>
+      <w:r>
+        <w:rPr>
+          <w:rFonts w:ascii="Cambria Math" w:hAnsi="Cambria Math" w:hint="eastAsia"/>
           <w:b/>
           <w:sz w:val="32"/>
           <w:szCs w:val="32"/>
         </w:rPr>
-      </w:pPr>
+        <w:t>GameWi</w:t>
+      </w:r>
       <w:r>
         <w:rPr>
           <w:rFonts w:ascii="Cambria Math" w:hAnsi="Cambria Math" w:hint="eastAsia"/>
@@ -88,9 +85,9 @@
           <w:sz w:val="32"/>
           <w:szCs w:val="32"/>
         </w:rPr>
-        <w:t xml:space="preserve">The "Game </w:t>
-      </w:r>
-      <w:proofErr w:type="spellStart"/>
+        <w:t>zard</w:t>
+      </w:r>
+      <w:proofErr w:type="spellEnd"/>
       <w:r>
         <w:rPr>
           <w:rFonts w:ascii="Cambria Math" w:hAnsi="Cambria Math" w:hint="eastAsia"/>
@@ -98,18 +95,19 @@
           <w:sz w:val="32"/>
           <w:szCs w:val="32"/>
         </w:rPr>
-        <w:t>Wizzard</w:t>
-      </w:r>
-      <w:proofErr w:type="spellEnd"/>
-      <w:r>
-        <w:rPr>
-          <w:rFonts w:ascii="Cambria Math" w:hAnsi="Cambria Math" w:hint="eastAsia"/>
+        <w:t>"</w:t>
+      </w:r>
+    </w:p>
+    <w:p>
+      <w:pPr>
+        <w:jc w:val="center"/>
+        <w:rPr>
+          <w:rFonts w:ascii="Cambria Math" w:hAnsi="Cambria Math"/>
           <w:b/>
           <w:sz w:val="32"/>
           <w:szCs w:val="32"/>
         </w:rPr>
-        <w:t>"</w:t>
-      </w:r>
+      </w:pPr>
     </w:p>
     <w:p>
       <w:pPr>
@@ -138,11 +136,11 @@
       </w:r>
       <w:r>
         <w:rPr>
-          <w:rFonts w:ascii="Cambria Math" w:hAnsi="Cambria Math" w:hint="eastAsia"/>
+          <w:rFonts w:ascii="Cambria Math" w:hAnsi="Cambria Math"/>
           <w:sz w:val="30"/>
           <w:szCs w:val="30"/>
         </w:rPr>
-        <w:t>Role-</w:t>
+        <w:t>Multiplayer</w:t>
       </w:r>
       <w:r>
         <w:rPr>
@@ -150,7 +148,7 @@
           <w:sz w:val="30"/>
           <w:szCs w:val="30"/>
         </w:rPr>
-        <w:t>Playing Card G</w:t>
+        <w:t xml:space="preserve"> G</w:t>
       </w:r>
       <w:r>
         <w:rPr>
@@ -174,7 +172,31 @@
           <w:sz w:val="30"/>
           <w:szCs w:val="30"/>
         </w:rPr>
-        <w:t xml:space="preserve"> design language </w:t>
+        <w:t xml:space="preserve"> Design L</w:t>
+      </w:r>
+      <w:r>
+        <w:rPr>
+          <w:rFonts w:ascii="Cambria Math" w:hAnsi="Cambria Math" w:hint="eastAsia"/>
+          <w:sz w:val="30"/>
+          <w:szCs w:val="30"/>
+        </w:rPr>
+        <w:t>anguage</w:t>
+      </w:r>
+      <w:r>
+        <w:rPr>
+          <w:rFonts w:ascii="Cambria Math" w:hAnsi="Cambria Math"/>
+          <w:sz w:val="30"/>
+          <w:szCs w:val="30"/>
+        </w:rPr>
+        <w:t xml:space="preserve"> for Geeky People</w:t>
+      </w:r>
+      <w:r>
+        <w:rPr>
+          <w:rFonts w:ascii="Cambria Math" w:hAnsi="Cambria Math" w:hint="eastAsia"/>
+          <w:sz w:val="30"/>
+          <w:szCs w:val="30"/>
+        </w:rPr>
+        <w:t xml:space="preserve"> </w:t>
       </w:r>
     </w:p>
     <w:p>
@@ -657,111 +679,103 @@
           <w:sz w:val="24"/>
           <w:szCs w:val="24"/>
         </w:rPr>
-        <w:t xml:space="preserve">    One may recall the painful moment when not</w:t>
-      </w:r>
-      <w:r>
-        <w:rPr>
-          <w:rFonts w:ascii="Cambria Math" w:hAnsi="Cambria Math" w:hint="eastAsia"/>
-          <w:sz w:val="24"/>
-          <w:szCs w:val="24"/>
-        </w:rPr>
-        <w:t xml:space="preserve"> being</w:t>
-      </w:r>
-      <w:r>
-        <w:rPr>
-          <w:rFonts w:ascii="Cambria Math" w:hAnsi="Cambria Math" w:hint="eastAsia"/>
-          <w:sz w:val="24"/>
-          <w:szCs w:val="24"/>
-        </w:rPr>
-        <w:t xml:space="preserve"> able to playing </w:t>
-      </w:r>
-      <w:r>
-        <w:rPr>
-          <w:rFonts w:ascii="Cambria Math" w:hAnsi="Cambria Math" w:hint="eastAsia"/>
-          <w:sz w:val="24"/>
-          <w:szCs w:val="24"/>
-        </w:rPr>
-        <w:t>card g</w:t>
-      </w:r>
-      <w:r>
-        <w:rPr>
-          <w:rFonts w:ascii="Cambria Math" w:hAnsi="Cambria Math" w:hint="eastAsia"/>
-          <w:sz w:val="24"/>
-          <w:szCs w:val="24"/>
-        </w:rPr>
-        <w:t>am</w:t>
-      </w:r>
-      <w:r>
-        <w:rPr>
-          <w:rFonts w:ascii="Cambria Math" w:hAnsi="Cambria Math"/>
-          <w:sz w:val="24"/>
-          <w:szCs w:val="24"/>
-        </w:rPr>
-        <w:t>e</w:t>
-      </w:r>
-      <w:r>
-        <w:rPr>
-          <w:rFonts w:ascii="Cambria Math" w:hAnsi="Cambria Math" w:hint="eastAsia"/>
-          <w:sz w:val="24"/>
-          <w:szCs w:val="24"/>
-        </w:rPr>
-        <w:t>s</w:t>
-      </w:r>
-      <w:r>
-        <w:rPr>
-          <w:rFonts w:ascii="Cambria Math" w:hAnsi="Cambria Math" w:hint="eastAsia"/>
-          <w:sz w:val="24"/>
-          <w:szCs w:val="24"/>
-        </w:rPr>
-        <w:t xml:space="preserve"> with your friend. All </w:t>
-      </w:r>
-      <w:r>
-        <w:rPr>
-          <w:rFonts w:ascii="Cambria Math" w:hAnsi="Cambria Math" w:hint="eastAsia"/>
-          <w:sz w:val="24"/>
-          <w:szCs w:val="24"/>
-        </w:rPr>
-        <w:t xml:space="preserve">the </w:t>
-      </w:r>
-      <w:r>
-        <w:rPr>
-          <w:rFonts w:ascii="Cambria Math" w:hAnsi="Cambria Math" w:hint="eastAsia"/>
-          <w:sz w:val="24"/>
-          <w:szCs w:val="24"/>
-        </w:rPr>
-        <w:t>people on earth</w:t>
-      </w:r>
-      <w:r>
-        <w:rPr>
-          <w:rFonts w:ascii="Cambria Math" w:hAnsi="Cambria Math" w:hint="eastAsia"/>
-          <w:sz w:val="24"/>
-          <w:szCs w:val="24"/>
-        </w:rPr>
-        <w:t xml:space="preserve"> are </w:t>
-      </w:r>
-      <w:r>
-        <w:rPr>
-          <w:rFonts w:ascii="Cambria Math" w:hAnsi="Cambria Math"/>
-          <w:sz w:val="24"/>
-          <w:szCs w:val="24"/>
-        </w:rPr>
-        <w:t>complaining</w:t>
-      </w:r>
-      <w:r>
-        <w:rPr>
-          <w:rFonts w:ascii="Cambria Math" w:hAnsi="Cambria Math" w:hint="eastAsia"/>
-          <w:sz w:val="24"/>
-          <w:szCs w:val="24"/>
-        </w:rPr>
-        <w:t xml:space="preserve"> that getting a group of friends sitting together in the same place at the same time is increasingly difficult</w:t>
-      </w:r>
-      <w:r>
-        <w:rPr>
-          <w:rFonts w:ascii="Cambria Math" w:hAnsi="Cambria Math" w:hint="eastAsia"/>
-          <w:sz w:val="24"/>
-          <w:szCs w:val="24"/>
-        </w:rPr>
-        <w:t xml:space="preserve">. </w:t>
+        <w:t xml:space="preserve">    </w:t>
+      </w:r>
+      <w:r>
+        <w:rPr>
+          <w:rFonts w:ascii="Cambria Math" w:hAnsi="Cambria Math"/>
+          <w:sz w:val="24"/>
+          <w:szCs w:val="24"/>
+        </w:rPr>
+        <w:t xml:space="preserve">As geeks, we sometimes enjoy creating tabletop games and play with friends. </w:t>
+      </w:r>
+      <w:r>
+        <w:rPr>
+          <w:rFonts w:ascii="Cambria Math" w:hAnsi="Cambria Math"/>
+          <w:sz w:val="24"/>
+          <w:szCs w:val="24"/>
+        </w:rPr>
+        <w:t>However, almost everyone of us</w:t>
+      </w:r>
+      <w:r>
+        <w:rPr>
+          <w:rFonts w:ascii="Cambria Math" w:hAnsi="Cambria Math" w:hint="eastAsia"/>
+          <w:sz w:val="24"/>
+          <w:szCs w:val="24"/>
+        </w:rPr>
+        <w:t xml:space="preserve"> has</w:t>
+      </w:r>
+      <w:r>
+        <w:rPr>
+          <w:rFonts w:ascii="Cambria Math" w:hAnsi="Cambria Math" w:hint="eastAsia"/>
+          <w:sz w:val="24"/>
+          <w:szCs w:val="24"/>
+        </w:rPr>
+        <w:t xml:space="preserve"> </w:t>
+      </w:r>
+      <w:r>
+        <w:rPr>
+          <w:rFonts w:ascii="Cambria Math" w:hAnsi="Cambria Math"/>
+          <w:sz w:val="24"/>
+          <w:szCs w:val="24"/>
+        </w:rPr>
+        <w:t>complain</w:t>
+      </w:r>
+      <w:r>
+        <w:rPr>
+          <w:rFonts w:ascii="Cambria Math" w:hAnsi="Cambria Math"/>
+          <w:sz w:val="24"/>
+          <w:szCs w:val="24"/>
+        </w:rPr>
+        <w:t>t</w:t>
+      </w:r>
+      <w:r>
+        <w:rPr>
+          <w:rFonts w:ascii="Cambria Math" w:hAnsi="Cambria Math" w:hint="eastAsia"/>
+          <w:sz w:val="24"/>
+          <w:szCs w:val="24"/>
+        </w:rPr>
+        <w:t xml:space="preserve"> that getting a group of friends sitting</w:t>
+      </w:r>
+      <w:r>
+        <w:rPr>
+          <w:rFonts w:ascii="Cambria Math" w:hAnsi="Cambria Math"/>
+          <w:sz w:val="24"/>
+          <w:szCs w:val="24"/>
+        </w:rPr>
+        <w:t xml:space="preserve"> down</w:t>
+      </w:r>
+      <w:r>
+        <w:rPr>
+          <w:rFonts w:ascii="Cambria Math" w:hAnsi="Cambria Math" w:hint="eastAsia"/>
+          <w:sz w:val="24"/>
+          <w:szCs w:val="24"/>
+        </w:rPr>
+        <w:t xml:space="preserve"> together in the same place at the same time is in</w:t>
+      </w:r>
+      <w:r>
+        <w:rPr>
+          <w:rFonts w:ascii="Cambria Math" w:hAnsi="Cambria Math"/>
+          <w:sz w:val="24"/>
+          <w:szCs w:val="24"/>
+        </w:rPr>
+        <w:t>sanely</w:t>
+      </w:r>
+      <w:r>
+        <w:rPr>
+          <w:rFonts w:ascii="Cambria Math" w:hAnsi="Cambria Math" w:hint="eastAsia"/>
+          <w:sz w:val="24"/>
+          <w:szCs w:val="24"/>
+        </w:rPr>
+        <w:t xml:space="preserve"> difficult</w:t>
+      </w:r>
+      <w:r>
+        <w:rPr>
+          <w:rFonts w:ascii="Cambria Math" w:hAnsi="Cambria Math" w:hint="eastAsia"/>
+          <w:sz w:val="24"/>
+          <w:szCs w:val="24"/>
+        </w:rPr>
+        <w:t>, let alone the problems of lack of playing pieces.</w:t>
       </w:r>
     </w:p>
     <w:p>
@@ -999,7 +1013,23 @@
           <w:sz w:val="24"/>
           <w:szCs w:val="24"/>
         </w:rPr>
-        <w:t xml:space="preserve">joyable games with friends, simply because the lacking of certain playing pieces. </w:t>
+        <w:t xml:space="preserve">joyable games with friends, simply because the </w:t>
+      </w:r>
+      <w:r>
+        <w:rPr>
+          <w:rFonts w:ascii="Cambria Math" w:hAnsi="Cambria Math"/>
+          <w:sz w:val="24"/>
+          <w:szCs w:val="24"/>
+        </w:rPr>
+        <w:t>small problems like lacking</w:t>
+      </w:r>
+      <w:r>
+        <w:rPr>
+          <w:rFonts w:ascii="Cambria Math" w:hAnsi="Cambria Math"/>
+          <w:sz w:val="24"/>
+          <w:szCs w:val="24"/>
+        </w:rPr>
+        <w:t xml:space="preserve"> playing pieces. </w:t>
       </w:r>
       <w:r>
         <w:rPr>
@@ -1057,55 +1087,81 @@
           <w:sz w:val="24"/>
           <w:szCs w:val="24"/>
         </w:rPr>
-        <w:t xml:space="preserve"> easily start a tabletop game, whether the game is uncommon or not, without being limited by playing pieces</w:t>
-      </w:r>
-      <w:r>
-        <w:rPr>
-          <w:rFonts w:ascii="Cambria Math" w:hAnsi="Cambria Math" w:hint="eastAsia"/>
-          <w:sz w:val="24"/>
-          <w:szCs w:val="24"/>
-        </w:rPr>
-        <w:t>, or being limited by cannot getting everyone at the same place</w:t>
-      </w:r>
-      <w:r>
-        <w:rPr>
-          <w:rFonts w:ascii="Cambria Math" w:hAnsi="Cambria Math"/>
-          <w:sz w:val="24"/>
-          <w:szCs w:val="24"/>
-        </w:rPr>
-        <w:t xml:space="preserve">. It is </w:t>
-      </w:r>
-      <w:r>
-        <w:rPr>
-          <w:rFonts w:ascii="Cambria Math" w:hAnsi="Cambria Math" w:hint="eastAsia"/>
-          <w:sz w:val="24"/>
-          <w:szCs w:val="24"/>
-        </w:rPr>
-        <w:t>internally</w:t>
-      </w:r>
-      <w:r>
-        <w:rPr>
-          <w:rFonts w:ascii="Cambria Math" w:hAnsi="Cambria Math"/>
-          <w:sz w:val="24"/>
-          <w:szCs w:val="24"/>
-        </w:rPr>
-        <w:t xml:space="preserve"> designed </w:t>
-      </w:r>
-      <w:r>
-        <w:rPr>
-          <w:rFonts w:ascii="Cambria Math" w:hAnsi="Cambria Math" w:hint="eastAsia"/>
-          <w:sz w:val="24"/>
-          <w:szCs w:val="24"/>
-        </w:rPr>
-        <w:t>with an on-line</w:t>
-      </w:r>
-      <w:r>
-        <w:rPr>
-          <w:rFonts w:ascii="Cambria Math" w:hAnsi="Cambria Math"/>
-          <w:sz w:val="24"/>
-          <w:szCs w:val="24"/>
-        </w:rPr>
-        <w:t xml:space="preserve"> platform to support remote interactions by different players from different terminals. </w:t>
+        <w:t xml:space="preserve"> easily start a table</w:t>
+      </w:r>
+      <w:r>
+        <w:rPr>
+          <w:rFonts w:ascii="Cambria Math" w:hAnsi="Cambria Math"/>
+          <w:sz w:val="24"/>
+          <w:szCs w:val="24"/>
+        </w:rPr>
+        <w:t xml:space="preserve">top game, whether the game is </w:t>
+      </w:r>
+      <w:r>
+        <w:rPr>
+          <w:rFonts w:ascii="Cambria Math" w:hAnsi="Cambria Math"/>
+          <w:sz w:val="24"/>
+          <w:szCs w:val="24"/>
+        </w:rPr>
+        <w:t xml:space="preserve">common or not, without </w:t>
+      </w:r>
+      <w:r>
+        <w:rPr>
+          <w:rFonts w:ascii="Cambria Math" w:hAnsi="Cambria Math"/>
+          <w:sz w:val="24"/>
+          <w:szCs w:val="24"/>
+        </w:rPr>
+        <w:t>worrying about</w:t>
+      </w:r>
+      <w:r>
+        <w:rPr>
+          <w:rFonts w:ascii="Cambria Math" w:hAnsi="Cambria Math"/>
+          <w:sz w:val="24"/>
+          <w:szCs w:val="24"/>
+        </w:rPr>
+        <w:t xml:space="preserve"> playing pieces</w:t>
+      </w:r>
+      <w:r>
+        <w:rPr>
+          <w:rFonts w:ascii="Cambria Math" w:hAnsi="Cambria Math" w:hint="eastAsia"/>
+          <w:sz w:val="24"/>
+          <w:szCs w:val="24"/>
+        </w:rPr>
+        <w:t xml:space="preserve">, or </w:t>
+      </w:r>
+      <w:r>
+        <w:rPr>
+          <w:rFonts w:ascii="Cambria Math" w:hAnsi="Cambria Math"/>
+          <w:sz w:val="24"/>
+          <w:szCs w:val="24"/>
+        </w:rPr>
+        <w:t xml:space="preserve">that folks </w:t>
+      </w:r>
+      <w:proofErr w:type="gramStart"/>
+      <w:r>
+        <w:rPr>
+          <w:rFonts w:ascii="Cambria Math" w:hAnsi="Cambria Math"/>
+          <w:sz w:val="24"/>
+          <w:szCs w:val="24"/>
+        </w:rPr>
+        <w:t>can not</w:t>
+      </w:r>
+      <w:proofErr w:type="gramEnd"/>
+      <w:r>
+        <w:rPr>
+          <w:rFonts w:ascii="Cambria Math" w:hAnsi="Cambria Math"/>
+          <w:sz w:val="24"/>
+          <w:szCs w:val="24"/>
+        </w:rPr>
+        <w:t xml:space="preserve"> get together</w:t>
+      </w:r>
+      <w:r>
+        <w:rPr>
+          <w:rFonts w:ascii="Cambria Math" w:hAnsi="Cambria Math"/>
+          <w:sz w:val="24"/>
+          <w:szCs w:val="24"/>
+        </w:rPr>
+        <w:t xml:space="preserve">. </w:t>
       </w:r>
     </w:p>
     <w:p>
@@ -1133,7 +1189,25 @@
           <w:sz w:val="24"/>
           <w:szCs w:val="24"/>
         </w:rPr>
-        <w:t xml:space="preserve">With the help of wizard, all that we need is only </w:t>
+        <w:t xml:space="preserve">With the help of </w:t>
+      </w:r>
+      <w:proofErr w:type="spellStart"/>
+      <w:r>
+        <w:rPr>
+          <w:rFonts w:ascii="Cambria Math" w:hAnsi="Cambria Math"/>
+          <w:sz w:val="24"/>
+          <w:szCs w:val="24"/>
+        </w:rPr>
+        <w:t>GameWizard</w:t>
+      </w:r>
+      <w:proofErr w:type="spellEnd"/>
+      <w:r>
+        <w:rPr>
+          <w:rFonts w:ascii="Cambria Math" w:hAnsi="Cambria Math"/>
+          <w:sz w:val="24"/>
+          <w:szCs w:val="24"/>
+        </w:rPr>
+        <w:t xml:space="preserve">, all that we need is </w:t>
       </w:r>
       <w:r>
         <w:rPr>
@@ -1193,47 +1267,47 @@
       </w:r>
       <w:r>
         <w:rPr>
-          <w:rFonts w:ascii="Cambria Math" w:hAnsi="Cambria Math" w:hint="eastAsia"/>
-          <w:sz w:val="24"/>
-          <w:szCs w:val="24"/>
-        </w:rPr>
-        <w:t>role-</w:t>
-      </w:r>
-      <w:r>
-        <w:rPr>
-          <w:rFonts w:ascii="Cambria Math" w:hAnsi="Cambria Math" w:hint="eastAsia"/>
-          <w:sz w:val="24"/>
-          <w:szCs w:val="24"/>
-        </w:rPr>
-        <w:t>playing card games</w:t>
-      </w:r>
-      <w:r>
-        <w:rPr>
-          <w:rFonts w:ascii="Cambria Math" w:hAnsi="Cambria Math" w:hint="eastAsia"/>
-          <w:sz w:val="24"/>
-          <w:szCs w:val="24"/>
-        </w:rPr>
-        <w:t xml:space="preserve"> you and your friend are eager to play together,</w:t>
-      </w:r>
-      <w:r>
-        <w:rPr>
-          <w:rFonts w:ascii="Cambria Math" w:hAnsi="Cambria Math" w:hint="eastAsia"/>
-          <w:sz w:val="24"/>
-          <w:szCs w:val="24"/>
-        </w:rPr>
-        <w:t xml:space="preserve"> or, if not a big fans of role-</w:t>
-      </w:r>
-      <w:r>
-        <w:rPr>
-          <w:rFonts w:ascii="Cambria Math" w:hAnsi="Cambria Math" w:hint="eastAsia"/>
-          <w:sz w:val="24"/>
-          <w:szCs w:val="24"/>
-        </w:rPr>
-        <w:t>playing card games, our language is compatible for writing normal card games</w:t>
-      </w:r>
-      <w:r>
-        <w:rPr>
-          <w:rFonts w:ascii="Cambria Math" w:hAnsi="Cambria Math"/>
+          <w:rFonts w:ascii="Cambria Math" w:hAnsi="Cambria Math"/>
+          <w:sz w:val="24"/>
+          <w:szCs w:val="24"/>
+        </w:rPr>
+        <w:t xml:space="preserve">turn-based tabletop </w:t>
+      </w:r>
+      <w:r>
+        <w:rPr>
+          <w:rFonts w:ascii="Cambria Math" w:hAnsi="Cambria Math" w:hint="eastAsia"/>
+          <w:sz w:val="24"/>
+          <w:szCs w:val="24"/>
+        </w:rPr>
+        <w:t>games</w:t>
+      </w:r>
+      <w:r>
+        <w:rPr>
+          <w:rFonts w:ascii="Cambria Math" w:hAnsi="Cambria Math" w:hint="eastAsia"/>
+          <w:sz w:val="24"/>
+          <w:szCs w:val="24"/>
+        </w:rPr>
+        <w:t xml:space="preserve"> you a</w:t>
+      </w:r>
+      <w:r>
+        <w:rPr>
+          <w:rFonts w:ascii="Cambria Math" w:hAnsi="Cambria Math" w:hint="eastAsia"/>
+          <w:sz w:val="24"/>
+          <w:szCs w:val="24"/>
+        </w:rPr>
+        <w:t>nd your friend are eager to pla</w:t>
+      </w:r>
+      <w:r>
+        <w:rPr>
+          <w:rFonts w:ascii="Cambria Math" w:hAnsi="Cambria Math"/>
+          <w:sz w:val="24"/>
+          <w:szCs w:val="24"/>
+        </w:rPr>
+        <w:t>y.</w:t>
+      </w:r>
+      <w:r>
+        <w:rPr>
+          <w:rFonts w:ascii="Cambria Math" w:hAnsi="Cambria Math" w:hint="eastAsia"/>
           <w:sz w:val="24"/>
           <w:szCs w:val="24"/>
         </w:rPr>
@@ -1241,32 +1315,52 @@
       </w:r>
       <w:r>
         <w:rPr>
-          <w:rFonts w:ascii="Cambria Math" w:hAnsi="Cambria Math" w:hint="eastAsia"/>
-          <w:sz w:val="24"/>
-          <w:szCs w:val="24"/>
-        </w:rPr>
-        <w:t xml:space="preserve">(poker games, Uno, </w:t>
-      </w:r>
-      <w:proofErr w:type="spellStart"/>
-      <w:r>
-        <w:rPr>
-          <w:rFonts w:ascii="Cambria Math" w:hAnsi="Cambria Math" w:hint="eastAsia"/>
-          <w:sz w:val="24"/>
-          <w:szCs w:val="24"/>
-        </w:rPr>
-        <w:t>etc</w:t>
-      </w:r>
-      <w:proofErr w:type="spellEnd"/>
-      <w:proofErr w:type="gramStart"/>
-      <w:r>
-        <w:rPr>
-          <w:rFonts w:ascii="Cambria Math" w:hAnsi="Cambria Math" w:hint="eastAsia"/>
-          <w:sz w:val="24"/>
-          <w:szCs w:val="24"/>
-        </w:rPr>
-        <w:t>..</w:t>
-      </w:r>
-      <w:proofErr w:type="gramEnd"/>
+          <w:rFonts w:ascii="Cambria Math" w:hAnsi="Cambria Math"/>
+          <w:sz w:val="24"/>
+          <w:szCs w:val="24"/>
+        </w:rPr>
+        <w:t>It should be super easy to</w:t>
+      </w:r>
+      <w:r>
+        <w:rPr>
+          <w:rFonts w:ascii="Cambria Math" w:hAnsi="Cambria Math" w:hint="eastAsia"/>
+          <w:sz w:val="24"/>
+          <w:szCs w:val="24"/>
+        </w:rPr>
+        <w:t xml:space="preserve"> write</w:t>
+      </w:r>
+      <w:r>
+        <w:rPr>
+          <w:rFonts w:ascii="Cambria Math" w:hAnsi="Cambria Math" w:hint="eastAsia"/>
+          <w:sz w:val="24"/>
+          <w:szCs w:val="24"/>
+        </w:rPr>
+        <w:t xml:space="preserve"> normal card games</w:t>
+      </w:r>
+      <w:r>
+        <w:rPr>
+          <w:rFonts w:ascii="Cambria Math" w:hAnsi="Cambria Math"/>
+          <w:sz w:val="24"/>
+          <w:szCs w:val="24"/>
+        </w:rPr>
+        <w:t xml:space="preserve"> </w:t>
+      </w:r>
+      <w:r>
+        <w:rPr>
+          <w:rFonts w:ascii="Cambria Math" w:hAnsi="Cambria Math" w:hint="eastAsia"/>
+          <w:sz w:val="24"/>
+          <w:szCs w:val="24"/>
+        </w:rPr>
+        <w:t>(</w:t>
+      </w:r>
+      <w:r>
+        <w:rPr>
+          <w:rFonts w:ascii="Cambria Math" w:hAnsi="Cambria Math" w:hint="eastAsia"/>
+          <w:sz w:val="24"/>
+          <w:szCs w:val="24"/>
+        </w:rPr>
+        <w:t>poker games, Uno, etc</w:t>
+      </w:r>
       <w:r>
         <w:rPr>
           <w:rFonts w:ascii="Cambria Math" w:hAnsi="Cambria Math" w:hint="eastAsia"/>
@@ -1281,7 +1375,87 @@
           <w:sz w:val="24"/>
           <w:szCs w:val="24"/>
         </w:rPr>
-        <w:t xml:space="preserve">! </w:t>
+        <w:t xml:space="preserve"> with our language</w:t>
+      </w:r>
+      <w:r>
+        <w:rPr>
+          <w:rFonts w:ascii="Cambria Math" w:hAnsi="Cambria Math"/>
+          <w:sz w:val="24"/>
+          <w:szCs w:val="24"/>
+        </w:rPr>
+        <w:t>.</w:t>
+      </w:r>
+      <w:r>
+        <w:rPr>
+          <w:rFonts w:ascii="Cambria Math" w:hAnsi="Cambria Math" w:hint="eastAsia"/>
+          <w:sz w:val="24"/>
+          <w:szCs w:val="24"/>
+        </w:rPr>
+        <w:t xml:space="preserve"> </w:t>
+      </w:r>
+      <w:r>
+        <w:rPr>
+          <w:rFonts w:ascii="Cambria Math" w:hAnsi="Cambria Math"/>
+          <w:sz w:val="24"/>
+          <w:szCs w:val="24"/>
+        </w:rPr>
+        <w:t xml:space="preserve">Moreover, to satisfy our target, the geeky people, many easy-to-use features would be provided to create complicated games, role-playing card games for example. </w:t>
+      </w:r>
+      <w:r>
+        <w:rPr>
+          <w:rFonts w:ascii="Cambria Math" w:hAnsi="Cambria Math" w:hint="eastAsia"/>
+          <w:sz w:val="24"/>
+          <w:szCs w:val="24"/>
+        </w:rPr>
+        <w:t>Internally</w:t>
+      </w:r>
+      <w:r>
+        <w:rPr>
+          <w:rFonts w:ascii="Cambria Math" w:hAnsi="Cambria Math"/>
+          <w:sz w:val="24"/>
+          <w:szCs w:val="24"/>
+        </w:rPr>
+        <w:t xml:space="preserve"> designed </w:t>
+      </w:r>
+      <w:r>
+        <w:rPr>
+          <w:rFonts w:ascii="Cambria Math" w:hAnsi="Cambria Math" w:hint="eastAsia"/>
+          <w:sz w:val="24"/>
+          <w:szCs w:val="24"/>
+        </w:rPr>
+        <w:t>with an on-line</w:t>
+      </w:r>
+      <w:r>
+        <w:rPr>
+          <w:rFonts w:ascii="Cambria Math" w:hAnsi="Cambria Math"/>
+          <w:sz w:val="24"/>
+          <w:szCs w:val="24"/>
+        </w:rPr>
+        <w:t xml:space="preserve"> platform to support remote interactions by different </w:t>
+      </w:r>
+      <w:r>
+        <w:rPr>
+          <w:rFonts w:ascii="Cambria Math" w:hAnsi="Cambria Math"/>
+          <w:sz w:val="24"/>
+          <w:szCs w:val="24"/>
+        </w:rPr>
+        <w:t xml:space="preserve">players from different hosts, we shall </w:t>
+      </w:r>
+      <w:r>
+        <w:rPr>
+          <w:rFonts w:ascii="Cambria Math" w:hAnsi="Cambria Math"/>
+          <w:sz w:val="24"/>
+          <w:szCs w:val="24"/>
+        </w:rPr>
+        <w:t>help a lot for</w:t>
+      </w:r>
+      <w:r>
+        <w:rPr>
+          <w:rFonts w:ascii="Cambria Math" w:hAnsi="Cambria Math"/>
+          <w:sz w:val="24"/>
+          <w:szCs w:val="24"/>
+        </w:rPr>
+        <w:t xml:space="preserve"> the friends-getting-together problem.</w:t>
       </w:r>
     </w:p>
     <w:p>
@@ -1319,31 +1493,71 @@
           <w:sz w:val="24"/>
           <w:szCs w:val="24"/>
         </w:rPr>
-        <w:t xml:space="preserve"> abstract out </w:t>
-      </w:r>
-      <w:r>
-        <w:rPr>
-          <w:rFonts w:ascii="Cambria Math" w:hAnsi="Cambria Math" w:hint="eastAsia"/>
-          <w:sz w:val="24"/>
-          <w:szCs w:val="24"/>
-        </w:rPr>
-        <w:t>the common patterns of role-playing card games</w:t>
-      </w:r>
-      <w:r>
-        <w:rPr>
-          <w:rFonts w:ascii="Cambria Math" w:hAnsi="Cambria Math"/>
-          <w:sz w:val="24"/>
-          <w:szCs w:val="24"/>
-        </w:rPr>
-        <w:t xml:space="preserve"> </w:t>
-      </w:r>
-      <w:r>
-        <w:rPr>
-          <w:rFonts w:ascii="Cambria Math" w:hAnsi="Cambria Math" w:hint="eastAsia"/>
-          <w:sz w:val="24"/>
-          <w:szCs w:val="24"/>
-        </w:rPr>
-        <w:t xml:space="preserve">(such as Magic The Gathering, </w:t>
+        <w:t xml:space="preserve"> abstract</w:t>
+      </w:r>
+      <w:r>
+        <w:rPr>
+          <w:rFonts w:ascii="Cambria Math" w:hAnsi="Cambria Math"/>
+          <w:sz w:val="24"/>
+          <w:szCs w:val="24"/>
+        </w:rPr>
+        <w:t>s</w:t>
+      </w:r>
+      <w:r>
+        <w:rPr>
+          <w:rFonts w:ascii="Cambria Math" w:hAnsi="Cambria Math" w:hint="eastAsia"/>
+          <w:sz w:val="24"/>
+          <w:szCs w:val="24"/>
+        </w:rPr>
+        <w:t xml:space="preserve"> out </w:t>
+      </w:r>
+      <w:r>
+        <w:rPr>
+          <w:rFonts w:ascii="Cambria Math" w:hAnsi="Cambria Math" w:hint="eastAsia"/>
+          <w:sz w:val="24"/>
+          <w:szCs w:val="24"/>
+        </w:rPr>
+        <w:t xml:space="preserve">the common patterns of </w:t>
+      </w:r>
+      <w:r>
+        <w:rPr>
+          <w:rFonts w:ascii="Cambria Math" w:hAnsi="Cambria Math"/>
+          <w:sz w:val="24"/>
+          <w:szCs w:val="24"/>
+        </w:rPr>
+        <w:t xml:space="preserve">turn-based tabletop </w:t>
+      </w:r>
+      <w:r>
+        <w:rPr>
+          <w:rFonts w:ascii="Cambria Math" w:hAnsi="Cambria Math" w:hint="eastAsia"/>
+          <w:sz w:val="24"/>
+          <w:szCs w:val="24"/>
+        </w:rPr>
+        <w:t>games</w:t>
+      </w:r>
+      <w:r>
+        <w:rPr>
+          <w:rFonts w:ascii="Cambria Math" w:hAnsi="Cambria Math" w:hint="eastAsia"/>
+          <w:sz w:val="24"/>
+          <w:szCs w:val="24"/>
+        </w:rPr>
+        <w:t>, making the language shorter and most efficient than simply writing java or python.</w:t>
+      </w:r>
+      <w:r>
+        <w:rPr>
+          <w:rFonts w:ascii="Cambria Math" w:hAnsi="Cambria Math" w:hint="eastAsia"/>
+          <w:sz w:val="24"/>
+          <w:szCs w:val="24"/>
+        </w:rPr>
+        <w:t xml:space="preserve"> U</w:t>
+      </w:r>
+      <w:r>
+        <w:rPr>
+          <w:rFonts w:ascii="Cambria Math" w:hAnsi="Cambria Math" w:hint="eastAsia"/>
+          <w:sz w:val="24"/>
+          <w:szCs w:val="24"/>
+        </w:rPr>
+        <w:t xml:space="preserve">sing </w:t>
       </w:r>
       <w:proofErr w:type="spellStart"/>
       <w:r>
@@ -1352,7 +1566,8 @@
           <w:sz w:val="24"/>
           <w:szCs w:val="24"/>
         </w:rPr>
-        <w:t>HeartStone</w:t>
+        <w:lastRenderedPageBreak/>
+        <w:t>GameWizard</w:t>
       </w:r>
       <w:proofErr w:type="spellEnd"/>
       <w:r>
@@ -1361,68 +1576,6 @@
           <w:sz w:val="24"/>
           <w:szCs w:val="24"/>
         </w:rPr>
-        <w:t xml:space="preserve">, </w:t>
-      </w:r>
-      <w:proofErr w:type="spellStart"/>
-      <w:r>
-        <w:rPr>
-          <w:rFonts w:ascii="Cambria Math" w:hAnsi="Cambria Math" w:hint="eastAsia"/>
-          <w:sz w:val="24"/>
-          <w:szCs w:val="24"/>
-        </w:rPr>
-        <w:t>etc</w:t>
-      </w:r>
-      <w:proofErr w:type="spellEnd"/>
-      <w:proofErr w:type="gramStart"/>
-      <w:r>
-        <w:rPr>
-          <w:rFonts w:ascii="Cambria Math" w:hAnsi="Cambria Math" w:hint="eastAsia"/>
-          <w:sz w:val="24"/>
-          <w:szCs w:val="24"/>
-        </w:rPr>
-        <w:t>..</w:t>
-      </w:r>
-      <w:proofErr w:type="gramEnd"/>
-      <w:r>
-        <w:rPr>
-          <w:rFonts w:ascii="Cambria Math" w:hAnsi="Cambria Math" w:hint="eastAsia"/>
-          <w:sz w:val="24"/>
-          <w:szCs w:val="24"/>
-        </w:rPr>
-        <w:t>.), and so we simply our language targeted at this type of games, making the language shorter and most efficient than simply writing java or python.</w:t>
-      </w:r>
-      <w:r>
-        <w:rPr>
-          <w:rFonts w:ascii="Cambria Math" w:hAnsi="Cambria Math" w:hint="eastAsia"/>
-          <w:sz w:val="24"/>
-          <w:szCs w:val="24"/>
-        </w:rPr>
-        <w:t xml:space="preserve"> U</w:t>
-      </w:r>
-      <w:r>
-        <w:rPr>
-          <w:rFonts w:ascii="Cambria Math" w:hAnsi="Cambria Math" w:hint="eastAsia"/>
-          <w:sz w:val="24"/>
-          <w:szCs w:val="24"/>
-        </w:rPr>
-        <w:t xml:space="preserve">sing </w:t>
-      </w:r>
-      <w:proofErr w:type="spellStart"/>
-      <w:r>
-        <w:rPr>
-          <w:rFonts w:ascii="Cambria Math" w:hAnsi="Cambria Math" w:hint="eastAsia"/>
-          <w:sz w:val="24"/>
-          <w:szCs w:val="24"/>
-        </w:rPr>
-        <w:t>GameWizard</w:t>
-      </w:r>
-      <w:proofErr w:type="spellEnd"/>
-      <w:r>
-        <w:rPr>
-          <w:rFonts w:ascii="Cambria Math" w:hAnsi="Cambria Math" w:hint="eastAsia"/>
-          <w:sz w:val="24"/>
-          <w:szCs w:val="24"/>
-        </w:rPr>
         <w:t xml:space="preserve"> to define new games would be a simple and interesting process</w:t>
       </w:r>
       <w:r>
@@ -1431,7 +1584,23 @@
           <w:sz w:val="24"/>
           <w:szCs w:val="24"/>
         </w:rPr>
-        <w:t>, so why not be creative?</w:t>
+        <w:t xml:space="preserve">, so why not </w:t>
+      </w:r>
+      <w:r>
+        <w:rPr>
+          <w:rFonts w:ascii="Cambria Math" w:hAnsi="Cambria Math"/>
+          <w:sz w:val="24"/>
+          <w:szCs w:val="24"/>
+        </w:rPr>
+        <w:t xml:space="preserve">start to </w:t>
+      </w:r>
+      <w:r>
+        <w:rPr>
+          <w:rFonts w:ascii="Cambria Math" w:hAnsi="Cambria Math" w:hint="eastAsia"/>
+          <w:sz w:val="24"/>
+          <w:szCs w:val="24"/>
+        </w:rPr>
+        <w:t>be creative?</w:t>
       </w:r>
     </w:p>
     <w:p>
@@ -1455,7 +1624,6 @@
           <w:sz w:val="32"/>
           <w:szCs w:val="32"/>
         </w:rPr>
-        <w:lastRenderedPageBreak/>
         <w:t>Why our language is so different?</w:t>
       </w:r>
     </w:p>
@@ -1480,7 +1648,31 @@
           <w:sz w:val="32"/>
           <w:szCs w:val="32"/>
         </w:rPr>
-        <w:t xml:space="preserve">Define any </w:t>
+        <w:t xml:space="preserve">Define </w:t>
+      </w:r>
+      <w:r>
+        <w:rPr>
+          <w:rFonts w:ascii="Algerian" w:hAnsi="Algerian"/>
+          <w:sz w:val="32"/>
+          <w:szCs w:val="32"/>
+        </w:rPr>
+        <w:t>cool game</w:t>
+      </w:r>
+      <w:r>
+        <w:rPr>
+          <w:rFonts w:ascii="Algerian" w:hAnsi="Algerian"/>
+          <w:sz w:val="32"/>
+          <w:szCs w:val="32"/>
+        </w:rPr>
+        <w:t>s</w:t>
+      </w:r>
+      <w:r>
+        <w:rPr>
+          <w:rFonts w:ascii="Algerian" w:hAnsi="Algerian"/>
+          <w:sz w:val="32"/>
+          <w:szCs w:val="32"/>
+        </w:rPr>
+        <w:t>, like</w:t>
       </w:r>
       <w:r>
         <w:rPr>
@@ -1488,7 +1680,7 @@
           <w:sz w:val="32"/>
           <w:szCs w:val="32"/>
         </w:rPr>
-        <w:t>RPG CARD GAMES</w:t>
+        <w:t xml:space="preserve"> </w:t>
       </w:r>
       <w:r>
         <w:rPr>
@@ -1496,7 +1688,31 @@
           <w:sz w:val="32"/>
           <w:szCs w:val="32"/>
         </w:rPr>
-        <w:t xml:space="preserve"> With less lines of code</w:t>
+        <w:t>RPG CARD GAMES</w:t>
+      </w:r>
+      <w:r>
+        <w:rPr>
+          <w:rFonts w:ascii="Algerian" w:hAnsi="Algerian"/>
+          <w:sz w:val="32"/>
+          <w:szCs w:val="32"/>
+        </w:rPr>
+        <w:t>,</w:t>
+      </w:r>
+      <w:r>
+        <w:rPr>
+          <w:rFonts w:ascii="Algerian" w:hAnsi="Algerian" w:hint="eastAsia"/>
+          <w:sz w:val="32"/>
+          <w:szCs w:val="32"/>
+        </w:rPr>
+        <w:t xml:space="preserve"> w</w:t>
+      </w:r>
+      <w:r>
+        <w:rPr>
+          <w:rFonts w:ascii="Algerian" w:hAnsi="Algerian" w:hint="eastAsia"/>
+          <w:sz w:val="32"/>
+          <w:szCs w:val="32"/>
+        </w:rPr>
+        <w:t>ith less lines of code</w:t>
       </w:r>
     </w:p>
     <w:p>
@@ -1623,7 +1839,25 @@
       </w:r>
       <w:r>
         <w:rPr>
-          <w:rFonts w:ascii="Cambria Math" w:hAnsi="Cambria Math" w:hint="eastAsia"/>
+          <w:rFonts w:ascii="Cambria Math" w:hAnsi="Cambria Math"/>
+          <w:sz w:val="24"/>
+          <w:szCs w:val="24"/>
+        </w:rPr>
+        <w:t xml:space="preserve"> complicated turn-based tabletop games</w:t>
+      </w:r>
+      <w:proofErr w:type="gramStart"/>
+      <w:r>
+        <w:rPr>
+          <w:rFonts w:ascii="Cambria Math" w:hAnsi="Cambria Math"/>
+          <w:sz w:val="24"/>
+          <w:szCs w:val="24"/>
+        </w:rPr>
+        <w:t>( like</w:t>
+      </w:r>
+      <w:proofErr w:type="gramEnd"/>
+      <w:r>
+        <w:rPr>
+          <w:rFonts w:ascii="Cambria Math" w:hAnsi="Cambria Math"/>
           <w:sz w:val="24"/>
           <w:szCs w:val="24"/>
         </w:rPr>
@@ -1635,27 +1869,239 @@
           <w:sz w:val="24"/>
           <w:szCs w:val="24"/>
         </w:rPr>
-        <w:t>role-</w:t>
-      </w:r>
-      <w:r>
-        <w:rPr>
-          <w:rFonts w:ascii="Cambria Math" w:hAnsi="Cambria Math" w:hint="eastAsia"/>
-          <w:sz w:val="24"/>
-          <w:szCs w:val="24"/>
-        </w:rPr>
-        <w:t>playing</w:t>
-      </w:r>
-      <w:r>
-        <w:rPr>
-          <w:rFonts w:ascii="Cambria Math" w:hAnsi="Cambria Math" w:hint="eastAsia"/>
-          <w:sz w:val="24"/>
-          <w:szCs w:val="24"/>
-        </w:rPr>
-        <w:t xml:space="preserve"> card</w:t>
-      </w:r>
-      <w:r>
-        <w:rPr>
-          <w:rFonts w:ascii="Cambria Math" w:hAnsi="Cambria Math"/>
+        <w:t>Magic T</w:t>
+      </w:r>
+      <w:r>
+        <w:rPr>
+          <w:rFonts w:ascii="Cambria Math" w:hAnsi="Cambria Math" w:hint="eastAsia"/>
+          <w:sz w:val="24"/>
+          <w:szCs w:val="24"/>
+        </w:rPr>
+        <w:t xml:space="preserve">he Gathering, </w:t>
+      </w:r>
+      <w:proofErr w:type="spellStart"/>
+      <w:r>
+        <w:rPr>
+          <w:rFonts w:ascii="Cambria Math" w:hAnsi="Cambria Math" w:hint="eastAsia"/>
+          <w:sz w:val="24"/>
+          <w:szCs w:val="24"/>
+        </w:rPr>
+        <w:t>HeartStone</w:t>
+      </w:r>
+      <w:proofErr w:type="spellEnd"/>
+      <w:r>
+        <w:rPr>
+          <w:rFonts w:ascii="Cambria Math" w:hAnsi="Cambria Math" w:hint="eastAsia"/>
+          <w:sz w:val="24"/>
+          <w:szCs w:val="24"/>
+        </w:rPr>
+        <w:t>, etc.</w:t>
+      </w:r>
+      <w:r>
+        <w:rPr>
+          <w:rFonts w:ascii="Cambria Math" w:hAnsi="Cambria Math" w:hint="eastAsia"/>
+          <w:sz w:val="24"/>
+          <w:szCs w:val="24"/>
+        </w:rPr>
+        <w:t>)</w:t>
+      </w:r>
+      <w:r>
+        <w:rPr>
+          <w:rFonts w:ascii="Cambria Math" w:hAnsi="Cambria Math"/>
+          <w:sz w:val="24"/>
+          <w:szCs w:val="24"/>
+        </w:rPr>
+        <w:t xml:space="preserve">. </w:t>
+      </w:r>
+      <w:r>
+        <w:rPr>
+          <w:rFonts w:ascii="Cambria Math" w:hAnsi="Cambria Math" w:hint="eastAsia"/>
+          <w:sz w:val="24"/>
+          <w:szCs w:val="24"/>
+        </w:rPr>
+        <w:t xml:space="preserve">By abstracting out the common operation, attributes, and state, we simplify our language so that programmer can write </w:t>
+      </w:r>
+      <w:r>
+        <w:rPr>
+          <w:rFonts w:ascii="Cambria Math" w:hAnsi="Cambria Math" w:hint="eastAsia"/>
+          <w:sz w:val="24"/>
+          <w:szCs w:val="24"/>
+        </w:rPr>
+        <w:t>much less</w:t>
+      </w:r>
+      <w:r>
+        <w:rPr>
+          <w:rFonts w:ascii="Cambria Math" w:hAnsi="Cambria Math" w:hint="eastAsia"/>
+          <w:sz w:val="24"/>
+          <w:szCs w:val="24"/>
+        </w:rPr>
+        <w:t xml:space="preserve"> code</w:t>
+      </w:r>
+      <w:r>
+        <w:rPr>
+          <w:rFonts w:ascii="Cambria Math" w:hAnsi="Cambria Math"/>
+          <w:sz w:val="24"/>
+          <w:szCs w:val="24"/>
+        </w:rPr>
+        <w:t>s</w:t>
+      </w:r>
+      <w:r>
+        <w:rPr>
+          <w:rFonts w:ascii="Cambria Math" w:hAnsi="Cambria Math" w:hint="eastAsia"/>
+          <w:sz w:val="24"/>
+          <w:szCs w:val="24"/>
+        </w:rPr>
+        <w:t xml:space="preserve"> than writing in </w:t>
+      </w:r>
+      <w:r>
+        <w:rPr>
+          <w:rFonts w:ascii="Cambria Math" w:hAnsi="Cambria Math"/>
+          <w:sz w:val="24"/>
+          <w:szCs w:val="24"/>
+        </w:rPr>
+        <w:t xml:space="preserve">a general-purposed language, like </w:t>
+      </w:r>
+      <w:r>
+        <w:rPr>
+          <w:rFonts w:ascii="Cambria Math" w:hAnsi="Cambria Math" w:hint="eastAsia"/>
+          <w:sz w:val="24"/>
+          <w:szCs w:val="24"/>
+        </w:rPr>
+        <w:t xml:space="preserve">Java. Our language also simplifies the initialization of List, </w:t>
+      </w:r>
+      <w:proofErr w:type="spellStart"/>
+      <w:r>
+        <w:rPr>
+          <w:rFonts w:ascii="Cambria Math" w:hAnsi="Cambria Math" w:hint="eastAsia"/>
+          <w:sz w:val="24"/>
+          <w:szCs w:val="24"/>
+        </w:rPr>
+        <w:t>HashTable</w:t>
+      </w:r>
+      <w:proofErr w:type="spellEnd"/>
+      <w:r>
+        <w:rPr>
+          <w:rFonts w:ascii="Cambria Math" w:hAnsi="Cambria Math" w:hint="eastAsia"/>
+          <w:sz w:val="24"/>
+          <w:szCs w:val="24"/>
+        </w:rPr>
+        <w:t xml:space="preserve"> like container, further simplifying the code. </w:t>
+      </w:r>
+      <w:r>
+        <w:rPr>
+          <w:rFonts w:ascii="Cambria Math" w:hAnsi="Cambria Math" w:hint="eastAsia"/>
+          <w:sz w:val="24"/>
+          <w:szCs w:val="24"/>
+        </w:rPr>
+        <w:t>For example, o</w:t>
+      </w:r>
+      <w:r>
+        <w:rPr>
+          <w:rFonts w:ascii="Cambria Math" w:hAnsi="Cambria Math" w:hint="eastAsia"/>
+          <w:sz w:val="24"/>
+          <w:szCs w:val="24"/>
+        </w:rPr>
+        <w:t xml:space="preserve">ur language </w:t>
+      </w:r>
+      <w:r>
+        <w:rPr>
+          <w:rFonts w:ascii="Cambria Math" w:hAnsi="Cambria Math"/>
+          <w:sz w:val="24"/>
+          <w:szCs w:val="24"/>
+        </w:rPr>
+        <w:t>will integrate keywords</w:t>
+      </w:r>
+      <w:r>
+        <w:rPr>
+          <w:rFonts w:ascii="Cambria Math" w:hAnsi="Cambria Math" w:hint="eastAsia"/>
+          <w:sz w:val="24"/>
+          <w:szCs w:val="24"/>
+        </w:rPr>
+        <w:t xml:space="preserve"> like </w:t>
+      </w:r>
+      <w:r>
+        <w:rPr>
+          <w:rFonts w:ascii="Cambria Math" w:hAnsi="Cambria Math"/>
+          <w:sz w:val="24"/>
+          <w:szCs w:val="24"/>
+        </w:rPr>
+        <w:t>“</w:t>
+      </w:r>
+      <w:r>
+        <w:rPr>
+          <w:rFonts w:ascii="Cambria Math" w:hAnsi="Cambria Math" w:hint="eastAsia"/>
+          <w:sz w:val="24"/>
+          <w:szCs w:val="24"/>
+        </w:rPr>
+        <w:t>shuffle</w:t>
+      </w:r>
+      <w:r>
+        <w:rPr>
+          <w:rFonts w:ascii="Cambria Math" w:hAnsi="Cambria Math"/>
+          <w:sz w:val="24"/>
+          <w:szCs w:val="24"/>
+        </w:rPr>
+        <w:t>”</w:t>
+      </w:r>
+      <w:r>
+        <w:rPr>
+          <w:rFonts w:ascii="Cambria Math" w:hAnsi="Cambria Math" w:hint="eastAsia"/>
+          <w:sz w:val="24"/>
+          <w:szCs w:val="24"/>
+        </w:rPr>
+        <w:t xml:space="preserve"> or </w:t>
+      </w:r>
+      <w:r>
+        <w:rPr>
+          <w:rFonts w:ascii="Cambria Math" w:hAnsi="Cambria Math"/>
+          <w:sz w:val="24"/>
+          <w:szCs w:val="24"/>
+        </w:rPr>
+        <w:t>“</w:t>
+      </w:r>
+      <w:r>
+        <w:rPr>
+          <w:rFonts w:ascii="Cambria Math" w:hAnsi="Cambria Math" w:hint="eastAsia"/>
+          <w:sz w:val="24"/>
+          <w:szCs w:val="24"/>
+        </w:rPr>
+        <w:t>deal</w:t>
+      </w:r>
+      <w:r>
+        <w:rPr>
+          <w:rFonts w:ascii="Cambria Math" w:hAnsi="Cambria Math" w:hint="eastAsia"/>
+          <w:sz w:val="24"/>
+          <w:szCs w:val="24"/>
+        </w:rPr>
+        <w:t>-</w:t>
+      </w:r>
+      <w:r>
+        <w:rPr>
+          <w:rFonts w:ascii="Cambria Math" w:hAnsi="Cambria Math" w:hint="eastAsia"/>
+          <w:sz w:val="24"/>
+          <w:szCs w:val="24"/>
+        </w:rPr>
+        <w:t>card</w:t>
+      </w:r>
+      <w:r>
+        <w:rPr>
+          <w:rFonts w:ascii="Cambria Math" w:hAnsi="Cambria Math"/>
+          <w:sz w:val="24"/>
+          <w:szCs w:val="24"/>
+        </w:rPr>
+        <w:t>”</w:t>
+      </w:r>
+      <w:r>
+        <w:rPr>
+          <w:rFonts w:ascii="Cambria Math" w:hAnsi="Cambria Math" w:hint="eastAsia"/>
+          <w:sz w:val="24"/>
+          <w:szCs w:val="24"/>
+        </w:rPr>
+        <w:t>, shortening the</w:t>
+      </w:r>
+      <w:r>
+        <w:rPr>
+          <w:rFonts w:ascii="Cambria Math" w:hAnsi="Cambria Math" w:hint="eastAsia"/>
           <w:sz w:val="24"/>
           <w:szCs w:val="24"/>
         </w:rPr>
@@ -1663,179 +2109,27 @@
       </w:r>
       <w:r>
         <w:rPr>
-          <w:rFonts w:ascii="Cambria Math" w:hAnsi="Cambria Math" w:hint="eastAsia"/>
-          <w:sz w:val="24"/>
-          <w:szCs w:val="24"/>
-        </w:rPr>
-        <w:t>games</w:t>
-      </w:r>
-      <w:r>
-        <w:rPr>
-          <w:rFonts w:ascii="Cambria Math" w:hAnsi="Cambria Math"/>
-          <w:sz w:val="24"/>
-          <w:szCs w:val="24"/>
-        </w:rPr>
-        <w:t xml:space="preserve"> </w:t>
-      </w:r>
-      <w:r>
-        <w:rPr>
-          <w:rFonts w:ascii="Cambria Math" w:hAnsi="Cambria Math" w:hint="eastAsia"/>
-          <w:sz w:val="24"/>
-          <w:szCs w:val="24"/>
-        </w:rPr>
-        <w:t xml:space="preserve">(such as Magic The Gathering, </w:t>
-      </w:r>
-      <w:proofErr w:type="spellStart"/>
-      <w:r>
-        <w:rPr>
-          <w:rFonts w:ascii="Cambria Math" w:hAnsi="Cambria Math" w:hint="eastAsia"/>
-          <w:sz w:val="24"/>
-          <w:szCs w:val="24"/>
-        </w:rPr>
-        <w:t>HeartStone</w:t>
-      </w:r>
-      <w:proofErr w:type="spellEnd"/>
-      <w:r>
-        <w:rPr>
-          <w:rFonts w:ascii="Cambria Math" w:hAnsi="Cambria Math" w:hint="eastAsia"/>
-          <w:sz w:val="24"/>
-          <w:szCs w:val="24"/>
-        </w:rPr>
-        <w:t xml:space="preserve">, </w:t>
-      </w:r>
-      <w:proofErr w:type="spellStart"/>
-      <w:r>
-        <w:rPr>
-          <w:rFonts w:ascii="Cambria Math" w:hAnsi="Cambria Math" w:hint="eastAsia"/>
-          <w:sz w:val="24"/>
-          <w:szCs w:val="24"/>
-        </w:rPr>
-        <w:t>etc</w:t>
-      </w:r>
-      <w:proofErr w:type="spellEnd"/>
-      <w:proofErr w:type="gramStart"/>
-      <w:r>
-        <w:rPr>
-          <w:rFonts w:ascii="Cambria Math" w:hAnsi="Cambria Math" w:hint="eastAsia"/>
-          <w:sz w:val="24"/>
-          <w:szCs w:val="24"/>
-        </w:rPr>
-        <w:t>..</w:t>
-      </w:r>
-      <w:proofErr w:type="gramEnd"/>
-      <w:r>
-        <w:rPr>
-          <w:rFonts w:ascii="Cambria Math" w:hAnsi="Cambria Math" w:hint="eastAsia"/>
-          <w:sz w:val="24"/>
-          <w:szCs w:val="24"/>
-        </w:rPr>
-        <w:t>.)</w:t>
-      </w:r>
-      <w:r>
-        <w:rPr>
-          <w:rFonts w:ascii="Cambria Math" w:hAnsi="Cambria Math"/>
-          <w:sz w:val="24"/>
-          <w:szCs w:val="24"/>
-        </w:rPr>
-        <w:t xml:space="preserve">. </w:t>
-      </w:r>
-      <w:r>
-        <w:rPr>
-          <w:rFonts w:ascii="Cambria Math" w:hAnsi="Cambria Math" w:hint="eastAsia"/>
-          <w:sz w:val="24"/>
-          <w:szCs w:val="24"/>
-        </w:rPr>
-        <w:t xml:space="preserve">By abstracting out the common operation, attributes, and state, we simplify our language so that programmer can write much lesser code than writing in Java, not to mention C/C++. Our language also simplifies the initialization of List, </w:t>
-      </w:r>
-      <w:proofErr w:type="spellStart"/>
-      <w:r>
-        <w:rPr>
-          <w:rFonts w:ascii="Cambria Math" w:hAnsi="Cambria Math" w:hint="eastAsia"/>
-          <w:sz w:val="24"/>
-          <w:szCs w:val="24"/>
-        </w:rPr>
-        <w:t>HashTable</w:t>
-      </w:r>
-      <w:proofErr w:type="spellEnd"/>
-      <w:r>
-        <w:rPr>
-          <w:rFonts w:ascii="Cambria Math" w:hAnsi="Cambria Math" w:hint="eastAsia"/>
-          <w:sz w:val="24"/>
-          <w:szCs w:val="24"/>
-        </w:rPr>
-        <w:t xml:space="preserve"> like container, further simplifying the code. </w:t>
-      </w:r>
-      <w:r>
-        <w:rPr>
-          <w:rFonts w:ascii="Cambria Math" w:hAnsi="Cambria Math" w:hint="eastAsia"/>
-          <w:sz w:val="24"/>
-          <w:szCs w:val="24"/>
-        </w:rPr>
-        <w:t>For example, o</w:t>
-      </w:r>
-      <w:r>
-        <w:rPr>
-          <w:rFonts w:ascii="Cambria Math" w:hAnsi="Cambria Math" w:hint="eastAsia"/>
-          <w:sz w:val="24"/>
-          <w:szCs w:val="24"/>
-        </w:rPr>
-        <w:t>ur language is internally design</w:t>
-      </w:r>
-      <w:r>
-        <w:rPr>
-          <w:rFonts w:ascii="Cambria Math" w:hAnsi="Cambria Math"/>
-          <w:sz w:val="24"/>
-          <w:szCs w:val="24"/>
-        </w:rPr>
-        <w:t>ed</w:t>
-      </w:r>
-      <w:r>
-        <w:rPr>
-          <w:rFonts w:ascii="Cambria Math" w:hAnsi="Cambria Math" w:hint="eastAsia"/>
-          <w:sz w:val="24"/>
-          <w:szCs w:val="24"/>
-        </w:rPr>
-        <w:t xml:space="preserve"> with keyword like shuffle or deal</w:t>
-      </w:r>
-      <w:r>
-        <w:rPr>
-          <w:rFonts w:ascii="Cambria Math" w:hAnsi="Cambria Math" w:hint="eastAsia"/>
-          <w:sz w:val="24"/>
-          <w:szCs w:val="24"/>
-        </w:rPr>
-        <w:t>ing card, shortening the</w:t>
-      </w:r>
-      <w:r>
-        <w:rPr>
-          <w:rFonts w:ascii="Cambria Math" w:hAnsi="Cambria Math" w:hint="eastAsia"/>
-          <w:sz w:val="24"/>
-          <w:szCs w:val="24"/>
-        </w:rPr>
-        <w:t xml:space="preserve"> lines of code needed to write</w:t>
-      </w:r>
-      <w:r>
-        <w:rPr>
-          <w:rFonts w:ascii="Cambria Math" w:hAnsi="Cambria Math" w:hint="eastAsia"/>
-          <w:sz w:val="24"/>
-          <w:szCs w:val="24"/>
-        </w:rPr>
-        <w:t xml:space="preserve"> </w:t>
-      </w:r>
-      <w:r>
-        <w:rPr>
-          <w:rFonts w:ascii="Cambria Math" w:hAnsi="Cambria Math"/>
-          <w:sz w:val="24"/>
-          <w:szCs w:val="24"/>
-        </w:rPr>
-        <w:t>RPG</w:t>
-      </w:r>
-      <w:r>
-        <w:rPr>
-          <w:rFonts w:ascii="Cambria Math" w:hAnsi="Cambria Math" w:hint="eastAsia"/>
-          <w:sz w:val="24"/>
-          <w:szCs w:val="24"/>
-        </w:rPr>
-        <w:t xml:space="preserve"> card games.</w:t>
+          <w:rFonts w:ascii="Cambria Math" w:hAnsi="Cambria Math"/>
+          <w:sz w:val="24"/>
+          <w:szCs w:val="24"/>
+        </w:rPr>
+        <w:t xml:space="preserve">codes for very </w:t>
+      </w:r>
+      <w:r>
+        <w:rPr>
+          <w:rFonts w:ascii="Cambria Math" w:hAnsi="Cambria Math"/>
+          <w:sz w:val="24"/>
+          <w:szCs w:val="24"/>
+        </w:rPr>
+        <w:t>complicated role</w:t>
+      </w:r>
+      <w:r>
+        <w:rPr>
+          <w:rFonts w:ascii="Cambria Math" w:hAnsi="Cambria Math"/>
+          <w:sz w:val="24"/>
+          <w:szCs w:val="24"/>
+        </w:rPr>
+        <w:t>-playing card games.</w:t>
       </w:r>
     </w:p>
     <w:p>
@@ -1870,15 +2164,7 @@
           <w:sz w:val="24"/>
           <w:szCs w:val="24"/>
         </w:rPr>
-        <w:t>RPG</w:t>
-      </w:r>
-      <w:r>
-        <w:rPr>
-          <w:rFonts w:ascii="Cambria Math" w:hAnsi="Cambria Math" w:hint="eastAsia"/>
-          <w:sz w:val="24"/>
-          <w:szCs w:val="24"/>
-        </w:rPr>
-        <w:t xml:space="preserve"> card</w:t>
+        <w:t>turn-based tabletop</w:t>
       </w:r>
       <w:r>
         <w:rPr>
@@ -1894,7 +2180,75 @@
           <w:sz w:val="24"/>
           <w:szCs w:val="24"/>
         </w:rPr>
-        <w:t xml:space="preserve"> has three parses, the starting parse</w:t>
+        <w:t xml:space="preserve"> has three parses, the starting </w:t>
+      </w:r>
+      <w:proofErr w:type="gramStart"/>
+      <w:r>
+        <w:rPr>
+          <w:rFonts w:ascii="Cambria Math" w:hAnsi="Cambria Math" w:hint="eastAsia"/>
+          <w:sz w:val="24"/>
+          <w:szCs w:val="24"/>
+        </w:rPr>
+        <w:t>parse</w:t>
+      </w:r>
+      <w:r>
+        <w:rPr>
+          <w:rFonts w:ascii="Cambria Math" w:hAnsi="Cambria Math" w:hint="eastAsia"/>
+          <w:sz w:val="24"/>
+          <w:szCs w:val="24"/>
+        </w:rPr>
+        <w:t>(</w:t>
+      </w:r>
+      <w:proofErr w:type="gramEnd"/>
+      <w:r>
+        <w:rPr>
+          <w:rFonts w:ascii="Cambria Math" w:hAnsi="Cambria Math" w:hint="eastAsia"/>
+          <w:sz w:val="24"/>
+          <w:szCs w:val="24"/>
+        </w:rPr>
+        <w:t>initializing the count of "blood" and "</w:t>
+      </w:r>
+      <w:proofErr w:type="spellStart"/>
+      <w:r>
+        <w:rPr>
+          <w:rFonts w:ascii="Cambria Math" w:hAnsi="Cambria Math" w:hint="eastAsia"/>
+          <w:sz w:val="24"/>
+          <w:szCs w:val="24"/>
+        </w:rPr>
+        <w:t>mana</w:t>
+      </w:r>
+      <w:proofErr w:type="spellEnd"/>
+      <w:r>
+        <w:rPr>
+          <w:rFonts w:ascii="Cambria Math" w:hAnsi="Cambria Math" w:hint="eastAsia"/>
+          <w:sz w:val="24"/>
+          <w:szCs w:val="24"/>
+        </w:rPr>
+        <w:t xml:space="preserve">" for each </w:t>
+      </w:r>
+      <w:r>
+        <w:rPr>
+          <w:rFonts w:ascii="Cambria Math" w:hAnsi="Cambria Math"/>
+          <w:sz w:val="24"/>
+          <w:szCs w:val="24"/>
+        </w:rPr>
+        <w:t xml:space="preserve">player, setting up board games, distribute pokers for each player, etc. </w:t>
+      </w:r>
+      <w:r>
+        <w:rPr>
+          <w:rFonts w:ascii="Cambria Math" w:hAnsi="Cambria Math" w:hint="eastAsia"/>
+          <w:sz w:val="24"/>
+          <w:szCs w:val="24"/>
+        </w:rPr>
+        <w:t>)</w:t>
+      </w:r>
+      <w:r>
+        <w:rPr>
+          <w:rFonts w:ascii="Cambria Math" w:hAnsi="Cambria Math" w:hint="eastAsia"/>
+          <w:sz w:val="24"/>
+          <w:szCs w:val="24"/>
+        </w:rPr>
+        <w:t>, the middle parse</w:t>
       </w:r>
       <w:r>
         <w:rPr>
@@ -1910,33 +2264,55 @@
           <w:sz w:val="24"/>
           <w:szCs w:val="24"/>
         </w:rPr>
-        <w:t>(for example, initializing the count of "blood" and "</w:t>
-      </w:r>
-      <w:proofErr w:type="spellStart"/>
-      <w:r>
-        <w:rPr>
-          <w:rFonts w:ascii="Cambria Math" w:hAnsi="Cambria Math" w:hint="eastAsia"/>
-          <w:sz w:val="24"/>
-          <w:szCs w:val="24"/>
-        </w:rPr>
-        <w:t>mana</w:t>
-      </w:r>
-      <w:proofErr w:type="spellEnd"/>
-      <w:r>
-        <w:rPr>
-          <w:rFonts w:ascii="Cambria Math" w:hAnsi="Cambria Math" w:hint="eastAsia"/>
-          <w:sz w:val="24"/>
-          <w:szCs w:val="24"/>
-        </w:rPr>
-        <w:t>" for each users)</w:t>
-      </w:r>
-      <w:r>
-        <w:rPr>
-          <w:rFonts w:ascii="Cambria Math" w:hAnsi="Cambria Math" w:hint="eastAsia"/>
-          <w:sz w:val="24"/>
-          <w:szCs w:val="24"/>
-        </w:rPr>
-        <w:t>, the middle parse</w:t>
+        <w:t xml:space="preserve">(this is the parse when every </w:t>
+      </w:r>
+      <w:r>
+        <w:rPr>
+          <w:rFonts w:ascii="Cambria Math" w:hAnsi="Cambria Math"/>
+          <w:sz w:val="24"/>
+          <w:szCs w:val="24"/>
+        </w:rPr>
+        <w:t>player</w:t>
+      </w:r>
+      <w:r>
+        <w:rPr>
+          <w:rFonts w:ascii="Cambria Math" w:hAnsi="Cambria Math" w:hint="eastAsia"/>
+          <w:sz w:val="24"/>
+          <w:szCs w:val="24"/>
+        </w:rPr>
+        <w:t xml:space="preserve"> performs some actions in turn</w:t>
+      </w:r>
+      <w:r>
+        <w:rPr>
+          <w:rFonts w:ascii="Cambria Math" w:hAnsi="Cambria Math" w:hint="eastAsia"/>
+          <w:sz w:val="24"/>
+          <w:szCs w:val="24"/>
+        </w:rPr>
+        <w:t>, using some card, invoking some effects, etc.</w:t>
+      </w:r>
+      <w:r>
+        <w:rPr>
+          <w:rFonts w:ascii="Cambria Math" w:hAnsi="Cambria Math" w:hint="eastAsia"/>
+          <w:sz w:val="24"/>
+          <w:szCs w:val="24"/>
+        </w:rPr>
+        <w:t xml:space="preserve">), the ending parse(deciding which player is the winner). Also, </w:t>
+      </w:r>
+      <w:r>
+        <w:rPr>
+          <w:rFonts w:ascii="Cambria Math" w:hAnsi="Cambria Math"/>
+          <w:sz w:val="24"/>
+          <w:szCs w:val="24"/>
+        </w:rPr>
+        <w:t xml:space="preserve">commonly in role-playing games, </w:t>
+      </w:r>
+      <w:r>
+        <w:rPr>
+          <w:rFonts w:ascii="Cambria Math" w:hAnsi="Cambria Math" w:hint="eastAsia"/>
+          <w:sz w:val="24"/>
+          <w:szCs w:val="24"/>
+        </w:rPr>
+        <w:t>every player has some abilities</w:t>
       </w:r>
       <w:r>
         <w:rPr>
@@ -1952,41 +2328,23 @@
           <w:sz w:val="24"/>
           <w:szCs w:val="24"/>
         </w:rPr>
-        <w:t>(this is the parse when every user performs some actions in turn</w:t>
-      </w:r>
-      <w:r>
-        <w:rPr>
-          <w:rFonts w:ascii="Cambria Math" w:hAnsi="Cambria Math" w:hint="eastAsia"/>
-          <w:sz w:val="24"/>
-          <w:szCs w:val="24"/>
-        </w:rPr>
-        <w:t>, using some card, invoking some effects, etc.</w:t>
-      </w:r>
-      <w:r>
-        <w:rPr>
-          <w:rFonts w:ascii="Cambria Math" w:hAnsi="Cambria Math" w:hint="eastAsia"/>
-          <w:sz w:val="24"/>
-          <w:szCs w:val="24"/>
-        </w:rPr>
-        <w:t xml:space="preserve">), the ending </w:t>
-      </w:r>
-      <w:proofErr w:type="gramStart"/>
-      <w:r>
-        <w:rPr>
-          <w:rFonts w:ascii="Cambria Math" w:hAnsi="Cambria Math" w:hint="eastAsia"/>
-          <w:sz w:val="24"/>
-          <w:szCs w:val="24"/>
-        </w:rPr>
-        <w:t>parse(</w:t>
-      </w:r>
-      <w:proofErr w:type="gramEnd"/>
-      <w:r>
-        <w:rPr>
-          <w:rFonts w:ascii="Cambria Math" w:hAnsi="Cambria Math" w:hint="eastAsia"/>
-          <w:sz w:val="24"/>
-          <w:szCs w:val="24"/>
-        </w:rPr>
-        <w:t>deciding which player is the winner). Also, every player has some abilities</w:t>
+        <w:t xml:space="preserve">(be it releasing monsters or creating fire) </w:t>
+      </w:r>
+      <w:r>
+        <w:rPr>
+          <w:rFonts w:ascii="Cambria Math" w:hAnsi="Cambria Math" w:hint="eastAsia"/>
+          <w:sz w:val="24"/>
+          <w:szCs w:val="24"/>
+        </w:rPr>
+        <w:t>or may have</w:t>
+      </w:r>
+      <w:r>
+        <w:rPr>
+          <w:rFonts w:ascii="Cambria Math" w:hAnsi="Cambria Math" w:hint="eastAsia"/>
+          <w:sz w:val="24"/>
+          <w:szCs w:val="24"/>
+        </w:rPr>
+        <w:t xml:space="preserve"> some magical items</w:t>
       </w:r>
       <w:r>
         <w:rPr>
@@ -2002,27 +2360,59 @@
           <w:sz w:val="24"/>
           <w:szCs w:val="24"/>
         </w:rPr>
-        <w:t xml:space="preserve">(be it releasing monsters or creating fire) </w:t>
-      </w:r>
-      <w:r>
-        <w:rPr>
-          <w:rFonts w:ascii="Cambria Math" w:hAnsi="Cambria Math" w:hint="eastAsia"/>
-          <w:sz w:val="24"/>
-          <w:szCs w:val="24"/>
-        </w:rPr>
-        <w:t>or may have</w:t>
-      </w:r>
-      <w:r>
-        <w:rPr>
-          <w:rFonts w:ascii="Cambria Math" w:hAnsi="Cambria Math" w:hint="eastAsia"/>
-          <w:sz w:val="24"/>
-          <w:szCs w:val="24"/>
-        </w:rPr>
-        <w:t xml:space="preserve"> some magical items</w:t>
-      </w:r>
-      <w:r>
-        <w:rPr>
-          <w:rFonts w:ascii="Cambria Math" w:hAnsi="Cambria Math"/>
+        <w:t xml:space="preserve">(something </w:t>
+      </w:r>
+      <w:r>
+        <w:rPr>
+          <w:rFonts w:ascii="Cambria Math" w:hAnsi="Cambria Math" w:hint="eastAsia"/>
+          <w:sz w:val="24"/>
+          <w:szCs w:val="24"/>
+        </w:rPr>
+        <w:t>like magical ruby or magic wand</w:t>
+      </w:r>
+      <w:r>
+        <w:rPr>
+          <w:rFonts w:ascii="Cambria Math" w:hAnsi="Cambria Math" w:hint="eastAsia"/>
+          <w:sz w:val="24"/>
+          <w:szCs w:val="24"/>
+        </w:rPr>
+        <w:t>). Our p</w:t>
+      </w:r>
+      <w:r>
+        <w:rPr>
+          <w:rFonts w:ascii="Cambria Math" w:hAnsi="Cambria Math" w:hint="eastAsia"/>
+          <w:sz w:val="24"/>
+          <w:szCs w:val="24"/>
+        </w:rPr>
+        <w:t xml:space="preserve">rogramming language provides </w:t>
+      </w:r>
+      <w:r>
+        <w:rPr>
+          <w:rFonts w:ascii="Cambria Math" w:hAnsi="Cambria Math"/>
+          <w:sz w:val="24"/>
+          <w:szCs w:val="24"/>
+        </w:rPr>
+        <w:t>simple</w:t>
+      </w:r>
+      <w:r>
+        <w:rPr>
+          <w:rFonts w:ascii="Cambria Math" w:hAnsi="Cambria Math" w:hint="eastAsia"/>
+          <w:sz w:val="24"/>
+          <w:szCs w:val="24"/>
+        </w:rPr>
+        <w:t xml:space="preserve"> interfaces for users to </w:t>
+      </w:r>
+      <w:r>
+        <w:rPr>
+          <w:rFonts w:ascii="Cambria Math" w:hAnsi="Cambria Math" w:hint="eastAsia"/>
+          <w:sz w:val="24"/>
+          <w:szCs w:val="24"/>
+        </w:rPr>
+        <w:t>define their</w:t>
+      </w:r>
+      <w:r>
+        <w:rPr>
+          <w:rFonts w:ascii="Cambria Math" w:hAnsi="Cambria Math" w:hint="eastAsia"/>
           <w:sz w:val="24"/>
           <w:szCs w:val="24"/>
         </w:rPr>
@@ -2030,67 +2420,35 @@
       </w:r>
       <w:r>
         <w:rPr>
-          <w:rFonts w:ascii="Cambria Math" w:hAnsi="Cambria Math" w:hint="eastAsia"/>
-          <w:sz w:val="24"/>
-          <w:szCs w:val="24"/>
-        </w:rPr>
-        <w:t xml:space="preserve">(something </w:t>
-      </w:r>
-      <w:r>
-        <w:rPr>
-          <w:rFonts w:ascii="Cambria Math" w:hAnsi="Cambria Math" w:hint="eastAsia"/>
-          <w:sz w:val="24"/>
-          <w:szCs w:val="24"/>
-        </w:rPr>
-        <w:t>like magical ruby or magic wand</w:t>
-      </w:r>
-      <w:r>
-        <w:rPr>
-          <w:rFonts w:ascii="Cambria Math" w:hAnsi="Cambria Math" w:hint="eastAsia"/>
-          <w:sz w:val="24"/>
-          <w:szCs w:val="24"/>
-        </w:rPr>
-        <w:t>). Our p</w:t>
-      </w:r>
-      <w:r>
-        <w:rPr>
-          <w:rFonts w:ascii="Cambria Math" w:hAnsi="Cambria Math" w:hint="eastAsia"/>
-          <w:sz w:val="24"/>
-          <w:szCs w:val="24"/>
-        </w:rPr>
-        <w:t xml:space="preserve">rogramming language provides </w:t>
-      </w:r>
-      <w:r>
-        <w:rPr>
-          <w:rFonts w:ascii="Cambria Math" w:hAnsi="Cambria Math" w:hint="eastAsia"/>
-          <w:sz w:val="24"/>
-          <w:szCs w:val="24"/>
-        </w:rPr>
-        <w:t>easy interfaces for users to easily define their</w:t>
-      </w:r>
-      <w:r>
-        <w:rPr>
-          <w:rFonts w:ascii="Cambria Math" w:hAnsi="Cambria Math" w:hint="eastAsia"/>
-          <w:sz w:val="24"/>
-          <w:szCs w:val="24"/>
-        </w:rPr>
-        <w:t xml:space="preserve"> </w:t>
-      </w:r>
-      <w:r>
-        <w:rPr>
-          <w:rFonts w:ascii="Cambria Math" w:hAnsi="Cambria Math"/>
-          <w:sz w:val="24"/>
-          <w:szCs w:val="24"/>
-        </w:rPr>
-        <w:t>RPG</w:t>
-      </w:r>
-      <w:r>
-        <w:rPr>
-          <w:rFonts w:ascii="Cambria Math" w:hAnsi="Cambria Math" w:hint="eastAsia"/>
-          <w:sz w:val="24"/>
-          <w:szCs w:val="24"/>
-        </w:rPr>
-        <w:t xml:space="preserve"> card games.</w:t>
+          <w:rFonts w:ascii="Cambria Math" w:hAnsi="Cambria Math"/>
+          <w:sz w:val="24"/>
+          <w:szCs w:val="24"/>
+        </w:rPr>
+        <w:t>fancy</w:t>
+      </w:r>
+      <w:r>
+        <w:rPr>
+          <w:rFonts w:ascii="Cambria Math" w:hAnsi="Cambria Math" w:hint="eastAsia"/>
+          <w:sz w:val="24"/>
+          <w:szCs w:val="24"/>
+        </w:rPr>
+        <w:t xml:space="preserve"> games</w:t>
+      </w:r>
+      <w:r>
+        <w:rPr>
+          <w:rFonts w:ascii="Cambria Math" w:hAnsi="Cambria Math"/>
+          <w:sz w:val="24"/>
+          <w:szCs w:val="24"/>
+        </w:rPr>
+        <w:t xml:space="preserve"> easily</w:t>
+      </w:r>
+      <w:r>
+        <w:rPr>
+          <w:rFonts w:ascii="Cambria Math" w:hAnsi="Cambria Math" w:hint="eastAsia"/>
+          <w:sz w:val="24"/>
+          <w:szCs w:val="24"/>
+        </w:rPr>
+        <w:t>.</w:t>
       </w:r>
     </w:p>
     <w:p>
@@ -2168,7 +2526,152 @@
           <w:sz w:val="24"/>
           <w:szCs w:val="24"/>
         </w:rPr>
-        <w:t xml:space="preserve">Once the game is written, all the user need to do is simply compiling the source code, after that, a server program and a client program will be generated immediately. The user now only need to distribute the client side program to his/her friends, and then once the user himself/herself runs the server program, all his/her friends can now connect to him/her. And whoa la, the game works like a charm! </w:t>
+        <w:t>O</w:t>
+      </w:r>
+      <w:r>
+        <w:rPr>
+          <w:rFonts w:ascii="Cambria Math" w:hAnsi="Cambria Math" w:hint="eastAsia"/>
+          <w:sz w:val="24"/>
+          <w:szCs w:val="24"/>
+        </w:rPr>
+        <w:t>nce the game is written, all that</w:t>
+      </w:r>
+      <w:r>
+        <w:rPr>
+          <w:rFonts w:ascii="Cambria Math" w:hAnsi="Cambria Math" w:hint="eastAsia"/>
+          <w:sz w:val="24"/>
+          <w:szCs w:val="24"/>
+        </w:rPr>
+        <w:t xml:space="preserve"> user</w:t>
+      </w:r>
+      <w:r>
+        <w:rPr>
+          <w:rFonts w:ascii="Cambria Math" w:hAnsi="Cambria Math"/>
+          <w:sz w:val="24"/>
+          <w:szCs w:val="24"/>
+        </w:rPr>
+        <w:t>s</w:t>
+      </w:r>
+      <w:r>
+        <w:rPr>
+          <w:rFonts w:ascii="Cambria Math" w:hAnsi="Cambria Math" w:hint="eastAsia"/>
+          <w:sz w:val="24"/>
+          <w:szCs w:val="24"/>
+        </w:rPr>
+        <w:t xml:space="preserve"> need to do is </w:t>
+      </w:r>
+      <w:r>
+        <w:rPr>
+          <w:rFonts w:ascii="Cambria Math" w:hAnsi="Cambria Math"/>
+          <w:sz w:val="24"/>
+          <w:szCs w:val="24"/>
+        </w:rPr>
+        <w:t xml:space="preserve">to </w:t>
+      </w:r>
+      <w:r>
+        <w:rPr>
+          <w:rFonts w:ascii="Cambria Math" w:hAnsi="Cambria Math" w:hint="eastAsia"/>
+          <w:sz w:val="24"/>
+          <w:szCs w:val="24"/>
+        </w:rPr>
+        <w:t>simply compil</w:t>
+      </w:r>
+      <w:r>
+        <w:rPr>
+          <w:rFonts w:ascii="Cambria Math" w:hAnsi="Cambria Math"/>
+          <w:sz w:val="24"/>
+          <w:szCs w:val="24"/>
+        </w:rPr>
+        <w:t>e</w:t>
+      </w:r>
+      <w:r>
+        <w:rPr>
+          <w:rFonts w:ascii="Cambria Math" w:hAnsi="Cambria Math" w:hint="eastAsia"/>
+          <w:sz w:val="24"/>
+          <w:szCs w:val="24"/>
+        </w:rPr>
+        <w:t xml:space="preserve"> the source code. After </w:t>
+      </w:r>
+      <w:r>
+        <w:rPr>
+          <w:rFonts w:ascii="Cambria Math" w:hAnsi="Cambria Math"/>
+          <w:sz w:val="24"/>
+          <w:szCs w:val="24"/>
+        </w:rPr>
+        <w:t>that,</w:t>
+      </w:r>
+      <w:r>
+        <w:rPr>
+          <w:rFonts w:ascii="Cambria Math" w:hAnsi="Cambria Math" w:hint="eastAsia"/>
+          <w:sz w:val="24"/>
+          <w:szCs w:val="24"/>
+        </w:rPr>
+        <w:t xml:space="preserve"> a server program and a client program will be generated </w:t>
+      </w:r>
+      <w:r>
+        <w:rPr>
+          <w:rFonts w:ascii="Cambria Math" w:hAnsi="Cambria Math"/>
+          <w:sz w:val="24"/>
+          <w:szCs w:val="24"/>
+        </w:rPr>
+        <w:t xml:space="preserve">separately at </w:t>
+      </w:r>
+      <w:r>
+        <w:rPr>
+          <w:rFonts w:ascii="Cambria Math" w:hAnsi="Cambria Math"/>
+          <w:sz w:val="24"/>
+          <w:szCs w:val="24"/>
+        </w:rPr>
+        <w:lastRenderedPageBreak/>
+        <w:t>once</w:t>
+      </w:r>
+      <w:r>
+        <w:rPr>
+          <w:rFonts w:ascii="Cambria Math" w:hAnsi="Cambria Math" w:hint="eastAsia"/>
+          <w:sz w:val="24"/>
+          <w:szCs w:val="24"/>
+        </w:rPr>
+        <w:t xml:space="preserve">. The user now only need to distribute the client program to his/her friends, and </w:t>
+      </w:r>
+      <w:r>
+        <w:rPr>
+          <w:rFonts w:ascii="Cambria Math" w:hAnsi="Cambria Math" w:hint="eastAsia"/>
+          <w:sz w:val="24"/>
+          <w:szCs w:val="24"/>
+        </w:rPr>
+        <w:t>run the server program. A</w:t>
+      </w:r>
+      <w:r>
+        <w:rPr>
+          <w:rFonts w:ascii="Cambria Math" w:hAnsi="Cambria Math" w:hint="eastAsia"/>
+          <w:sz w:val="24"/>
+          <w:szCs w:val="24"/>
+        </w:rPr>
+        <w:t>ll his/her friends can now connect to him/her</w:t>
+      </w:r>
+      <w:r>
+        <w:rPr>
+          <w:rFonts w:ascii="Cambria Math" w:hAnsi="Cambria Math"/>
+          <w:sz w:val="24"/>
+          <w:szCs w:val="24"/>
+        </w:rPr>
+        <w:t xml:space="preserve"> from the client program</w:t>
+      </w:r>
+      <w:r>
+        <w:rPr>
+          <w:rFonts w:ascii="Cambria Math" w:hAnsi="Cambria Math"/>
+          <w:sz w:val="24"/>
+          <w:szCs w:val="24"/>
+        </w:rPr>
+        <w:t>s</w:t>
+      </w:r>
+      <w:r>
+        <w:rPr>
+          <w:rFonts w:ascii="Cambria Math" w:hAnsi="Cambria Math" w:hint="eastAsia"/>
+          <w:sz w:val="24"/>
+          <w:szCs w:val="24"/>
+        </w:rPr>
+        <w:t xml:space="preserve">. And whoa la, the game works like a charm! </w:t>
       </w:r>
     </w:p>
     <w:p>
@@ -2199,12 +2702,27 @@
       </w:pPr>
       <w:r>
         <w:rPr>
+          <w:rFonts w:ascii="Matura MT Script Capitals" w:hAnsi="Matura MT Script Capitals"/>
+          <w:sz w:val="32"/>
+          <w:szCs w:val="32"/>
+        </w:rPr>
+        <w:t>Who are the “geeky people”</w:t>
+      </w:r>
+      <w:r>
+        <w:rPr>
           <w:rFonts w:ascii="Matura MT Script Capitals" w:hAnsi="Matura MT Script Capitals" w:hint="eastAsia"/>
           <w:sz w:val="32"/>
           <w:szCs w:val="32"/>
         </w:rPr>
-        <w:lastRenderedPageBreak/>
-        <w:t>For what kind of users are we designing this language?</w:t>
+        <w:t>?</w:t>
+      </w:r>
+      <w:r>
+        <w:rPr>
+          <w:rFonts w:ascii="Matura MT Script Capitals" w:hAnsi="Matura MT Script Capitals"/>
+          <w:sz w:val="32"/>
+          <w:szCs w:val="32"/>
+        </w:rPr>
+        <w:t xml:space="preserve"> Why is the language good for them?</w:t>
       </w:r>
     </w:p>
     <w:p>
@@ -2224,42 +2742,392 @@
           <w:sz w:val="24"/>
           <w:szCs w:val="24"/>
         </w:rPr>
-        <w:t xml:space="preserve">    The kind of users that we are designing this language for is the kind of user who has some basic computer programming </w:t>
-      </w:r>
-      <w:r>
-        <w:rPr>
-          <w:rFonts w:ascii="Cambria Math" w:hAnsi="Cambria Math"/>
-          <w:sz w:val="24"/>
-          <w:szCs w:val="24"/>
-        </w:rPr>
-        <w:t>experience</w:t>
-      </w:r>
-      <w:r>
-        <w:rPr>
-          <w:rFonts w:ascii="Cambria Math" w:hAnsi="Cambria Math" w:hint="eastAsia"/>
-          <w:sz w:val="24"/>
-          <w:szCs w:val="24"/>
-        </w:rPr>
-        <w:t xml:space="preserve">, knowing how to use for loop, if statement to represents logic. And as we have mentioned previously, because our language is fully targeted at writing </w:t>
-      </w:r>
-      <w:r>
-        <w:rPr>
-          <w:rFonts w:ascii="Cambria Math" w:hAnsi="Cambria Math"/>
-          <w:sz w:val="24"/>
-          <w:szCs w:val="24"/>
-        </w:rPr>
-        <w:t>RPG</w:t>
-      </w:r>
-      <w:r>
-        <w:rPr>
-          <w:rFonts w:ascii="Cambria Math" w:hAnsi="Cambria Math" w:hint="eastAsia"/>
-          <w:sz w:val="24"/>
-          <w:szCs w:val="24"/>
-        </w:rPr>
-        <w:t xml:space="preserve"> card games, we optimize many keywords and syntax intended to specific this type of games, which makes the line of code needed to write becomes much lesser than simply writing Java code. Besides, our program internally builds the server program and the client program, so no needs for Computer Networking knowledge needed for the user to write an on-line multi-player game, all the programmers care about is to defining the players and cards, as well as their associated logic.</w:t>
+        <w:t xml:space="preserve">    </w:t>
+      </w:r>
+      <w:r>
+        <w:rPr>
+          <w:rFonts w:ascii="Cambria Math" w:hAnsi="Cambria Math"/>
+          <w:sz w:val="24"/>
+          <w:szCs w:val="24"/>
+        </w:rPr>
+        <w:t xml:space="preserve">As of today, many online platforms are already there for the common tabletop games like poker games and Chess. </w:t>
+      </w:r>
+      <w:r>
+        <w:rPr>
+          <w:rFonts w:ascii="Cambria Math" w:hAnsi="Cambria Math"/>
+          <w:sz w:val="24"/>
+          <w:szCs w:val="24"/>
+        </w:rPr>
+        <w:t xml:space="preserve">For those games, learning a new language can hardly be worthy. </w:t>
+      </w:r>
+      <w:r>
+        <w:rPr>
+          <w:rFonts w:ascii="Cambria Math" w:hAnsi="Cambria Math"/>
+          <w:sz w:val="24"/>
+          <w:szCs w:val="24"/>
+        </w:rPr>
+        <w:t xml:space="preserve">But the speed in the industry world can never catch up with the creativity of our geeks! </w:t>
+      </w:r>
+      <w:r>
+        <w:rPr>
+          <w:rFonts w:ascii="Cambria Math" w:hAnsi="Cambria Math"/>
+          <w:sz w:val="24"/>
+          <w:szCs w:val="24"/>
+        </w:rPr>
+        <w:t>We always have good ideas</w:t>
+      </w:r>
+      <w:r>
+        <w:rPr>
+          <w:rFonts w:ascii="Cambria Math" w:hAnsi="Cambria Math"/>
+          <w:sz w:val="24"/>
+          <w:szCs w:val="24"/>
+        </w:rPr>
+        <w:t xml:space="preserve"> of games</w:t>
+      </w:r>
+      <w:r>
+        <w:rPr>
+          <w:rFonts w:ascii="Cambria Math" w:hAnsi="Cambria Math"/>
+          <w:sz w:val="24"/>
+          <w:szCs w:val="24"/>
+        </w:rPr>
+        <w:t>, but j</w:t>
+      </w:r>
+      <w:r>
+        <w:rPr>
+          <w:rFonts w:ascii="Cambria Math" w:hAnsi="Cambria Math"/>
+          <w:sz w:val="24"/>
+          <w:szCs w:val="24"/>
+        </w:rPr>
+        <w:t>ava debugging can be depressing.</w:t>
+      </w:r>
+      <w:r>
+        <w:rPr>
+          <w:rFonts w:ascii="Cambria Math" w:hAnsi="Cambria Math"/>
+          <w:sz w:val="24"/>
+          <w:szCs w:val="24"/>
+        </w:rPr>
+        <w:t xml:space="preserve"> </w:t>
+      </w:r>
+      <w:r>
+        <w:rPr>
+          <w:rFonts w:ascii="Cambria Math" w:hAnsi="Cambria Math"/>
+          <w:sz w:val="24"/>
+          <w:szCs w:val="24"/>
+        </w:rPr>
+        <w:t xml:space="preserve">Do I need to mention </w:t>
+      </w:r>
+      <w:r>
+        <w:rPr>
+          <w:rFonts w:ascii="Cambria Math" w:hAnsi="Cambria Math"/>
+          <w:sz w:val="24"/>
+          <w:szCs w:val="24"/>
+        </w:rPr>
+        <w:t>those brilliant</w:t>
+      </w:r>
+      <w:r>
+        <w:rPr>
+          <w:rFonts w:ascii="Cambria Math" w:hAnsi="Cambria Math"/>
+          <w:sz w:val="24"/>
+          <w:szCs w:val="24"/>
+        </w:rPr>
+        <w:t>, but only-in-C</w:t>
+      </w:r>
+      <w:r>
+        <w:rPr>
+          <w:rFonts w:ascii="Cambria Math" w:hAnsi="Cambria Math"/>
+          <w:sz w:val="24"/>
+          <w:szCs w:val="24"/>
+        </w:rPr>
+        <w:t xml:space="preserve"> hardware engineer</w:t>
+      </w:r>
+      <w:r>
+        <w:rPr>
+          <w:rFonts w:ascii="Cambria Math" w:hAnsi="Cambria Math"/>
+          <w:sz w:val="24"/>
+          <w:szCs w:val="24"/>
+        </w:rPr>
+        <w:t>s?</w:t>
+      </w:r>
+    </w:p>
+    <w:p>
+      <w:pPr>
+        <w:tabs>
+          <w:tab w:val="left" w:pos="1240"/>
+        </w:tabs>
+        <w:rPr>
+          <w:rFonts w:ascii="Cambria Math" w:hAnsi="Cambria Math"/>
+          <w:sz w:val="24"/>
+          <w:szCs w:val="24"/>
+        </w:rPr>
+      </w:pPr>
+      <w:r>
+        <w:rPr>
+          <w:rFonts w:ascii="Cambria Math" w:hAnsi="Cambria Math"/>
+          <w:sz w:val="24"/>
+          <w:szCs w:val="24"/>
+        </w:rPr>
+        <w:t xml:space="preserve">    By “geeky people” we do not mean experienced software engineers. However, as being able to create fancy and interesting games, we assume them</w:t>
+      </w:r>
+      <w:r>
+        <w:rPr>
+          <w:rFonts w:ascii="Cambria Math" w:hAnsi="Cambria Math"/>
+          <w:sz w:val="24"/>
+          <w:szCs w:val="24"/>
+        </w:rPr>
+        <w:t xml:space="preserve"> having</w:t>
+      </w:r>
+      <w:r>
+        <w:rPr>
+          <w:rFonts w:ascii="Cambria Math" w:hAnsi="Cambria Math"/>
+          <w:sz w:val="24"/>
+          <w:szCs w:val="24"/>
+        </w:rPr>
+        <w:t xml:space="preserve"> an idea of programming,</w:t>
+      </w:r>
+      <w:r>
+        <w:rPr>
+          <w:rFonts w:ascii="Cambria Math" w:hAnsi="Cambria Math"/>
+          <w:sz w:val="24"/>
+          <w:szCs w:val="24"/>
+        </w:rPr>
+        <w:t xml:space="preserve"> </w:t>
+      </w:r>
+      <w:r>
+        <w:rPr>
+          <w:rFonts w:ascii="Cambria Math" w:hAnsi="Cambria Math"/>
+          <w:sz w:val="24"/>
+          <w:szCs w:val="24"/>
+        </w:rPr>
+        <w:t xml:space="preserve">being able </w:t>
+      </w:r>
+      <w:r>
+        <w:rPr>
+          <w:rFonts w:ascii="Cambria Math" w:hAnsi="Cambria Math" w:hint="eastAsia"/>
+          <w:sz w:val="24"/>
+          <w:szCs w:val="24"/>
+        </w:rPr>
+        <w:t xml:space="preserve">to </w:t>
+      </w:r>
+      <w:r>
+        <w:rPr>
+          <w:rFonts w:ascii="Cambria Math" w:hAnsi="Cambria Math"/>
+          <w:sz w:val="24"/>
+          <w:szCs w:val="24"/>
+        </w:rPr>
+        <w:t xml:space="preserve">make a list of components of games </w:t>
+      </w:r>
+      <w:proofErr w:type="gramStart"/>
+      <w:r>
+        <w:rPr>
+          <w:rFonts w:ascii="Cambria Math" w:hAnsi="Cambria Math"/>
+          <w:sz w:val="24"/>
+          <w:szCs w:val="24"/>
+        </w:rPr>
+        <w:t>( players</w:t>
+      </w:r>
+      <w:proofErr w:type="gramEnd"/>
+      <w:r>
+        <w:rPr>
+          <w:rFonts w:ascii="Cambria Math" w:hAnsi="Cambria Math"/>
+          <w:sz w:val="24"/>
+          <w:szCs w:val="24"/>
+        </w:rPr>
+        <w:t>, cards and attributes of them</w:t>
+      </w:r>
+      <w:r>
+        <w:rPr>
+          <w:rFonts w:ascii="Cambria Math" w:hAnsi="Cambria Math"/>
+          <w:sz w:val="24"/>
+          <w:szCs w:val="24"/>
+        </w:rPr>
+        <w:t>, etc.</w:t>
+      </w:r>
+      <w:r>
+        <w:rPr>
+          <w:rFonts w:ascii="Cambria Math" w:hAnsi="Cambria Math"/>
+          <w:sz w:val="24"/>
+          <w:szCs w:val="24"/>
+        </w:rPr>
+        <w:t xml:space="preserve"> ) and </w:t>
+      </w:r>
+      <w:r>
+        <w:rPr>
+          <w:rFonts w:ascii="Cambria Math" w:hAnsi="Cambria Math" w:hint="eastAsia"/>
+          <w:sz w:val="24"/>
+          <w:szCs w:val="24"/>
+        </w:rPr>
+        <w:t>use for loop, if</w:t>
+      </w:r>
+      <w:r>
+        <w:rPr>
+          <w:rFonts w:ascii="Cambria Math" w:hAnsi="Cambria Math"/>
+          <w:sz w:val="24"/>
+          <w:szCs w:val="24"/>
+        </w:rPr>
+        <w:t>-el</w:t>
       </w:r>
       <w:bookmarkStart w:id="0" w:name="_GoBack"/>
       <w:bookmarkEnd w:id="0"/>
+      <w:r>
+        <w:rPr>
+          <w:rFonts w:ascii="Cambria Math" w:hAnsi="Cambria Math"/>
+          <w:sz w:val="24"/>
+          <w:szCs w:val="24"/>
+        </w:rPr>
+        <w:t>se</w:t>
+      </w:r>
+      <w:r>
+        <w:rPr>
+          <w:rFonts w:ascii="Cambria Math" w:hAnsi="Cambria Math" w:hint="eastAsia"/>
+          <w:sz w:val="24"/>
+          <w:szCs w:val="24"/>
+        </w:rPr>
+        <w:t xml:space="preserve"> statement to represent</w:t>
+      </w:r>
+      <w:r>
+        <w:rPr>
+          <w:rFonts w:ascii="Cambria Math" w:hAnsi="Cambria Math" w:hint="eastAsia"/>
+          <w:sz w:val="24"/>
+          <w:szCs w:val="24"/>
+        </w:rPr>
+        <w:t xml:space="preserve"> logic.</w:t>
+      </w:r>
+      <w:r>
+        <w:rPr>
+          <w:rFonts w:ascii="Cambria Math" w:hAnsi="Cambria Math"/>
+          <w:sz w:val="24"/>
+          <w:szCs w:val="24"/>
+        </w:rPr>
+        <w:t xml:space="preserve"> And that is it.</w:t>
+      </w:r>
+      <w:r>
+        <w:rPr>
+          <w:rFonts w:ascii="Cambria Math" w:hAnsi="Cambria Math" w:hint="eastAsia"/>
+          <w:sz w:val="24"/>
+          <w:szCs w:val="24"/>
+        </w:rPr>
+        <w:t xml:space="preserve"> </w:t>
+      </w:r>
+    </w:p>
+    <w:p>
+      <w:pPr>
+        <w:tabs>
+          <w:tab w:val="left" w:pos="1240"/>
+        </w:tabs>
+        <w:rPr>
+          <w:rFonts w:ascii="Cambria Math" w:hAnsi="Cambria Math"/>
+          <w:sz w:val="24"/>
+          <w:szCs w:val="24"/>
+        </w:rPr>
+      </w:pPr>
+      <w:r>
+        <w:rPr>
+          <w:rFonts w:ascii="Cambria Math" w:hAnsi="Cambria Math"/>
+          <w:sz w:val="24"/>
+          <w:szCs w:val="24"/>
+        </w:rPr>
+        <w:t xml:space="preserve">    Simplicity is never a thing that geeks refuse! </w:t>
+      </w:r>
+      <w:r>
+        <w:rPr>
+          <w:rFonts w:ascii="Cambria Math" w:hAnsi="Cambria Math" w:hint="eastAsia"/>
+          <w:sz w:val="24"/>
+          <w:szCs w:val="24"/>
+        </w:rPr>
+        <w:t>As we have mentioned previously, our language is fully targeted, we optimize many keywords</w:t>
+      </w:r>
+      <w:r>
+        <w:rPr>
+          <w:rFonts w:ascii="Cambria Math" w:hAnsi="Cambria Math" w:hint="eastAsia"/>
+          <w:sz w:val="24"/>
+          <w:szCs w:val="24"/>
+        </w:rPr>
+        <w:t xml:space="preserve"> and syntax intended to specify</w:t>
+      </w:r>
+      <w:r>
+        <w:rPr>
+          <w:rFonts w:ascii="Cambria Math" w:hAnsi="Cambria Math" w:hint="eastAsia"/>
+          <w:sz w:val="24"/>
+          <w:szCs w:val="24"/>
+        </w:rPr>
+        <w:t xml:space="preserve"> th</w:t>
+      </w:r>
+      <w:r>
+        <w:rPr>
+          <w:rFonts w:ascii="Cambria Math" w:hAnsi="Cambria Math"/>
+          <w:sz w:val="24"/>
+          <w:szCs w:val="24"/>
+        </w:rPr>
+        <w:t>e</w:t>
+      </w:r>
+      <w:r>
+        <w:rPr>
+          <w:rFonts w:ascii="Cambria Math" w:hAnsi="Cambria Math" w:hint="eastAsia"/>
+          <w:sz w:val="24"/>
+          <w:szCs w:val="24"/>
+        </w:rPr>
+        <w:t xml:space="preserve"> type of games, which makes code</w:t>
+      </w:r>
+      <w:r>
+        <w:rPr>
+          <w:rFonts w:ascii="Cambria Math" w:hAnsi="Cambria Math"/>
+          <w:sz w:val="24"/>
+          <w:szCs w:val="24"/>
+        </w:rPr>
+        <w:t>s</w:t>
+      </w:r>
+      <w:r>
+        <w:rPr>
+          <w:rFonts w:ascii="Cambria Math" w:hAnsi="Cambria Math" w:hint="eastAsia"/>
+          <w:sz w:val="24"/>
+          <w:szCs w:val="24"/>
+        </w:rPr>
+        <w:t xml:space="preserve"> much less</w:t>
+      </w:r>
+      <w:r>
+        <w:rPr>
+          <w:rFonts w:ascii="Cambria Math" w:hAnsi="Cambria Math" w:hint="eastAsia"/>
+          <w:sz w:val="24"/>
+          <w:szCs w:val="24"/>
+        </w:rPr>
+        <w:t xml:space="preserve"> than simply writing Java code. Besides, our program internally builds the server program and the client program, so </w:t>
+      </w:r>
+      <w:r>
+        <w:rPr>
+          <w:rFonts w:ascii="Cambria Math" w:hAnsi="Cambria Math"/>
+          <w:sz w:val="24"/>
+          <w:szCs w:val="24"/>
+        </w:rPr>
+        <w:t xml:space="preserve">our programmers can save their time from tackling networking stuff for </w:t>
+      </w:r>
+      <w:r>
+        <w:rPr>
+          <w:rFonts w:ascii="Cambria Math" w:hAnsi="Cambria Math" w:hint="eastAsia"/>
+          <w:sz w:val="24"/>
+          <w:szCs w:val="24"/>
+        </w:rPr>
+        <w:t>online multiplayer game</w:t>
+      </w:r>
+      <w:r>
+        <w:rPr>
+          <w:rFonts w:ascii="Cambria Math" w:hAnsi="Cambria Math"/>
+          <w:sz w:val="24"/>
+          <w:szCs w:val="24"/>
+        </w:rPr>
+        <w:t>s, and focus on the real game designing.</w:t>
+      </w:r>
+    </w:p>
+    <w:p>
+      <w:pPr>
+        <w:tabs>
+          <w:tab w:val="left" w:pos="1240"/>
+        </w:tabs>
+        <w:rPr>
+          <w:rFonts w:ascii="Cambria Math" w:hAnsi="Cambria Math"/>
+          <w:sz w:val="24"/>
+          <w:szCs w:val="24"/>
+        </w:rPr>
+      </w:pPr>
     </w:p>
     <w:sectPr>
       <w:pgSz w:w="11906" w:h="16838"/>

</xml_diff>

<commit_message>
geeks, not geeky people
</commit_message>
<xml_diff>
--- a/whitepaper_combined_version.docx
+++ b/whitepaper_combined_version.docx
@@ -188,15 +188,7 @@
           <w:sz w:val="30"/>
           <w:szCs w:val="30"/>
         </w:rPr>
-        <w:t xml:space="preserve"> for Geeky People</w:t>
-      </w:r>
-      <w:r>
-        <w:rPr>
-          <w:rFonts w:ascii="Cambria Math" w:hAnsi="Cambria Math" w:hint="eastAsia"/>
-          <w:sz w:val="30"/>
-          <w:szCs w:val="30"/>
-        </w:rPr>
-        <w:t xml:space="preserve"> </w:t>
+        <w:t xml:space="preserve"> for Geeks</w:t>
       </w:r>
     </w:p>
     <w:p>
@@ -1399,7 +1391,23 @@
           <w:sz w:val="24"/>
           <w:szCs w:val="24"/>
         </w:rPr>
-        <w:t xml:space="preserve">Moreover, to satisfy our target, the geeky people, many easy-to-use features would be provided to create complicated games, role-playing card games for example. </w:t>
+        <w:t>Moreover, to sati</w:t>
+      </w:r>
+      <w:r>
+        <w:rPr>
+          <w:rFonts w:ascii="Cambria Math" w:hAnsi="Cambria Math"/>
+          <w:sz w:val="24"/>
+          <w:szCs w:val="24"/>
+        </w:rPr>
+        <w:t>sfy our target, the geeks</w:t>
+      </w:r>
+      <w:r>
+        <w:rPr>
+          <w:rFonts w:ascii="Cambria Math" w:hAnsi="Cambria Math"/>
+          <w:sz w:val="24"/>
+          <w:szCs w:val="24"/>
+        </w:rPr>
+        <w:t xml:space="preserve">, many easy-to-use features would be provided to create complicated games, role-playing card games for example. </w:t>
       </w:r>
       <w:r>
         <w:rPr>
@@ -2706,7 +2714,15 @@
           <w:sz w:val="32"/>
           <w:szCs w:val="32"/>
         </w:rPr>
-        <w:t>Who are the “geeky people”</w:t>
+        <w:t>Who are the “geeks</w:t>
+      </w:r>
+      <w:r>
+        <w:rPr>
+          <w:rFonts w:ascii="Matura MT Script Capitals" w:hAnsi="Matura MT Script Capitals"/>
+          <w:sz w:val="32"/>
+          <w:szCs w:val="32"/>
+        </w:rPr>
+        <w:t>”</w:t>
       </w:r>
       <w:r>
         <w:rPr>
@@ -2866,105 +2882,7 @@
           <w:sz w:val="24"/>
           <w:szCs w:val="24"/>
         </w:rPr>
-        <w:t xml:space="preserve">    By “geeky people” we do not mean experienced software engineers. However, as being able to create fancy and interesting games, we assume them</w:t>
-      </w:r>
-      <w:r>
-        <w:rPr>
-          <w:rFonts w:ascii="Cambria Math" w:hAnsi="Cambria Math"/>
-          <w:sz w:val="24"/>
-          <w:szCs w:val="24"/>
-        </w:rPr>
-        <w:t xml:space="preserve"> having</w:t>
-      </w:r>
-      <w:r>
-        <w:rPr>
-          <w:rFonts w:ascii="Cambria Math" w:hAnsi="Cambria Math"/>
-          <w:sz w:val="24"/>
-          <w:szCs w:val="24"/>
-        </w:rPr>
-        <w:t xml:space="preserve"> an idea of programming,</w:t>
-      </w:r>
-      <w:r>
-        <w:rPr>
-          <w:rFonts w:ascii="Cambria Math" w:hAnsi="Cambria Math"/>
-          <w:sz w:val="24"/>
-          <w:szCs w:val="24"/>
-        </w:rPr>
-        <w:t xml:space="preserve"> </w:t>
-      </w:r>
-      <w:r>
-        <w:rPr>
-          <w:rFonts w:ascii="Cambria Math" w:hAnsi="Cambria Math"/>
-          <w:sz w:val="24"/>
-          <w:szCs w:val="24"/>
-        </w:rPr>
-        <w:t xml:space="preserve">being able </w:t>
-      </w:r>
-      <w:r>
-        <w:rPr>
-          <w:rFonts w:ascii="Cambria Math" w:hAnsi="Cambria Math" w:hint="eastAsia"/>
-          <w:sz w:val="24"/>
-          <w:szCs w:val="24"/>
-        </w:rPr>
-        <w:t xml:space="preserve">to </w:t>
-      </w:r>
-      <w:r>
-        <w:rPr>
-          <w:rFonts w:ascii="Cambria Math" w:hAnsi="Cambria Math"/>
-          <w:sz w:val="24"/>
-          <w:szCs w:val="24"/>
-        </w:rPr>
-        <w:t xml:space="preserve">make a list of components of games </w:t>
-      </w:r>
-      <w:proofErr w:type="gramStart"/>
-      <w:r>
-        <w:rPr>
-          <w:rFonts w:ascii="Cambria Math" w:hAnsi="Cambria Math"/>
-          <w:sz w:val="24"/>
-          <w:szCs w:val="24"/>
-        </w:rPr>
-        <w:t>( players</w:t>
-      </w:r>
-      <w:proofErr w:type="gramEnd"/>
-      <w:r>
-        <w:rPr>
-          <w:rFonts w:ascii="Cambria Math" w:hAnsi="Cambria Math"/>
-          <w:sz w:val="24"/>
-          <w:szCs w:val="24"/>
-        </w:rPr>
-        <w:t>, cards and attributes of them</w:t>
-      </w:r>
-      <w:r>
-        <w:rPr>
-          <w:rFonts w:ascii="Cambria Math" w:hAnsi="Cambria Math"/>
-          <w:sz w:val="24"/>
-          <w:szCs w:val="24"/>
-        </w:rPr>
-        <w:t>, etc.</w:t>
-      </w:r>
-      <w:r>
-        <w:rPr>
-          <w:rFonts w:ascii="Cambria Math" w:hAnsi="Cambria Math"/>
-          <w:sz w:val="24"/>
-          <w:szCs w:val="24"/>
-        </w:rPr>
-        <w:t xml:space="preserve"> ) and </w:t>
-      </w:r>
-      <w:r>
-        <w:rPr>
-          <w:rFonts w:ascii="Cambria Math" w:hAnsi="Cambria Math" w:hint="eastAsia"/>
-          <w:sz w:val="24"/>
-          <w:szCs w:val="24"/>
-        </w:rPr>
-        <w:t>use for loop, if</w:t>
-      </w:r>
-      <w:r>
-        <w:rPr>
-          <w:rFonts w:ascii="Cambria Math" w:hAnsi="Cambria Math"/>
-          <w:sz w:val="24"/>
-          <w:szCs w:val="24"/>
-        </w:rPr>
-        <w:t>-el</w:t>
+        <w:t xml:space="preserve">    By “geeks</w:t>
       </w:r>
       <w:bookmarkStart w:id="0" w:name="_GoBack"/>
       <w:bookmarkEnd w:id="0"/>
@@ -2974,7 +2892,105 @@
           <w:sz w:val="24"/>
           <w:szCs w:val="24"/>
         </w:rPr>
-        <w:t>se</w:t>
+        <w:t>” we do not mean experienced software engineers. However, as being able to create fancy and interesting games, we assume them</w:t>
+      </w:r>
+      <w:r>
+        <w:rPr>
+          <w:rFonts w:ascii="Cambria Math" w:hAnsi="Cambria Math"/>
+          <w:sz w:val="24"/>
+          <w:szCs w:val="24"/>
+        </w:rPr>
+        <w:t xml:space="preserve"> having</w:t>
+      </w:r>
+      <w:r>
+        <w:rPr>
+          <w:rFonts w:ascii="Cambria Math" w:hAnsi="Cambria Math"/>
+          <w:sz w:val="24"/>
+          <w:szCs w:val="24"/>
+        </w:rPr>
+        <w:t xml:space="preserve"> an idea of programming,</w:t>
+      </w:r>
+      <w:r>
+        <w:rPr>
+          <w:rFonts w:ascii="Cambria Math" w:hAnsi="Cambria Math"/>
+          <w:sz w:val="24"/>
+          <w:szCs w:val="24"/>
+        </w:rPr>
+        <w:t xml:space="preserve"> </w:t>
+      </w:r>
+      <w:r>
+        <w:rPr>
+          <w:rFonts w:ascii="Cambria Math" w:hAnsi="Cambria Math"/>
+          <w:sz w:val="24"/>
+          <w:szCs w:val="24"/>
+        </w:rPr>
+        <w:t xml:space="preserve">being able </w:t>
+      </w:r>
+      <w:r>
+        <w:rPr>
+          <w:rFonts w:ascii="Cambria Math" w:hAnsi="Cambria Math" w:hint="eastAsia"/>
+          <w:sz w:val="24"/>
+          <w:szCs w:val="24"/>
+        </w:rPr>
+        <w:t xml:space="preserve">to </w:t>
+      </w:r>
+      <w:r>
+        <w:rPr>
+          <w:rFonts w:ascii="Cambria Math" w:hAnsi="Cambria Math"/>
+          <w:sz w:val="24"/>
+          <w:szCs w:val="24"/>
+        </w:rPr>
+        <w:t xml:space="preserve">make a list of components of games </w:t>
+      </w:r>
+      <w:proofErr w:type="gramStart"/>
+      <w:r>
+        <w:rPr>
+          <w:rFonts w:ascii="Cambria Math" w:hAnsi="Cambria Math"/>
+          <w:sz w:val="24"/>
+          <w:szCs w:val="24"/>
+        </w:rPr>
+        <w:t>( players</w:t>
+      </w:r>
+      <w:proofErr w:type="gramEnd"/>
+      <w:r>
+        <w:rPr>
+          <w:rFonts w:ascii="Cambria Math" w:hAnsi="Cambria Math"/>
+          <w:sz w:val="24"/>
+          <w:szCs w:val="24"/>
+        </w:rPr>
+        <w:t>, cards and attributes of them</w:t>
+      </w:r>
+      <w:r>
+        <w:rPr>
+          <w:rFonts w:ascii="Cambria Math" w:hAnsi="Cambria Math"/>
+          <w:sz w:val="24"/>
+          <w:szCs w:val="24"/>
+        </w:rPr>
+        <w:t>, etc.</w:t>
+      </w:r>
+      <w:r>
+        <w:rPr>
+          <w:rFonts w:ascii="Cambria Math" w:hAnsi="Cambria Math"/>
+          <w:sz w:val="24"/>
+          <w:szCs w:val="24"/>
+        </w:rPr>
+        <w:t xml:space="preserve"> ) and </w:t>
+      </w:r>
+      <w:r>
+        <w:rPr>
+          <w:rFonts w:ascii="Cambria Math" w:hAnsi="Cambria Math" w:hint="eastAsia"/>
+          <w:sz w:val="24"/>
+          <w:szCs w:val="24"/>
+        </w:rPr>
+        <w:t>use for loop, if</w:t>
+      </w:r>
+      <w:r>
+        <w:rPr>
+          <w:rFonts w:ascii="Cambria Math" w:hAnsi="Cambria Math"/>
+          <w:sz w:val="24"/>
+          <w:szCs w:val="24"/>
+        </w:rPr>
+        <w:t>-else</w:t>
       </w:r>
       <w:r>
         <w:rPr>

</xml_diff>

<commit_message>
geek replaced with programmers, change subtitle for whitepaper
</commit_message>
<xml_diff>
--- a/whitepaper_combined_version.docx
+++ b/whitepaper_combined_version.docx
@@ -66,9 +66,8 @@
           <w:sz w:val="32"/>
           <w:szCs w:val="32"/>
         </w:rPr>
-        <w:t xml:space="preserve"> "</w:t>
-      </w:r>
-      <w:proofErr w:type="spellStart"/>
+        <w:t xml:space="preserve"> "GameWi</w:t>
+      </w:r>
       <w:r>
         <w:rPr>
           <w:rFonts w:ascii="Cambria Math" w:hAnsi="Cambria Math" w:hint="eastAsia"/>
@@ -76,37 +75,18 @@
           <w:sz w:val="32"/>
           <w:szCs w:val="32"/>
         </w:rPr>
-        <w:t>GameWi</w:t>
-      </w:r>
-      <w:r>
-        <w:rPr>
-          <w:rFonts w:ascii="Cambria Math" w:hAnsi="Cambria Math" w:hint="eastAsia"/>
+        <w:t>zard"</w:t>
+      </w:r>
+    </w:p>
+    <w:p>
+      <w:pPr>
+        <w:jc w:val="center"/>
+        <w:rPr>
+          <w:rFonts w:ascii="Cambria Math" w:hAnsi="Cambria Math"/>
           <w:b/>
           <w:sz w:val="32"/>
           <w:szCs w:val="32"/>
         </w:rPr>
-        <w:t>zard</w:t>
-      </w:r>
-      <w:proofErr w:type="spellEnd"/>
-      <w:r>
-        <w:rPr>
-          <w:rFonts w:ascii="Cambria Math" w:hAnsi="Cambria Math" w:hint="eastAsia"/>
-          <w:b/>
-          <w:sz w:val="32"/>
-          <w:szCs w:val="32"/>
-        </w:rPr>
-        <w:t>"</w:t>
-      </w:r>
-    </w:p>
-    <w:p>
-      <w:pPr>
-        <w:jc w:val="center"/>
-        <w:rPr>
-          <w:rFonts w:ascii="Cambria Math" w:hAnsi="Cambria Math"/>
-          <w:b/>
-          <w:sz w:val="32"/>
-          <w:szCs w:val="32"/>
-        </w:rPr>
       </w:pPr>
     </w:p>
     <w:p>
@@ -140,8 +120,10 @@
           <w:sz w:val="30"/>
           <w:szCs w:val="30"/>
         </w:rPr>
-        <w:t>Multiplayer</w:t>
-      </w:r>
+        <w:t>Tabletop</w:t>
+      </w:r>
+      <w:bookmarkStart w:id="0" w:name="_GoBack"/>
+      <w:bookmarkEnd w:id="0"/>
       <w:r>
         <w:rPr>
           <w:rFonts w:ascii="Cambria Math" w:hAnsi="Cambria Math" w:hint="eastAsia"/>
@@ -188,7 +170,15 @@
           <w:sz w:val="30"/>
           <w:szCs w:val="30"/>
         </w:rPr>
-        <w:t xml:space="preserve"> for Geeks</w:t>
+        <w:t xml:space="preserve"> for </w:t>
+      </w:r>
+      <w:r>
+        <w:rPr>
+          <w:rFonts w:ascii="Cambria Math" w:hAnsi="Cambria Math"/>
+          <w:sz w:val="30"/>
+          <w:szCs w:val="30"/>
+        </w:rPr>
+        <w:t>Programmers</w:t>
       </w:r>
     </w:p>
     <w:p>
@@ -206,53 +196,7 @@
           <w:sz w:val="24"/>
           <w:szCs w:val="24"/>
         </w:rPr>
-        <w:t xml:space="preserve">Team Member: </w:t>
-      </w:r>
-      <w:proofErr w:type="spellStart"/>
-      <w:r>
-        <w:rPr>
-          <w:rFonts w:ascii="Cambria Math" w:hAnsi="Cambria Math" w:hint="eastAsia"/>
-          <w:sz w:val="24"/>
-          <w:szCs w:val="24"/>
-        </w:rPr>
-        <w:t>Liyuan</w:t>
-      </w:r>
-      <w:proofErr w:type="spellEnd"/>
-      <w:r>
-        <w:rPr>
-          <w:rFonts w:ascii="Cambria Math" w:hAnsi="Cambria Math" w:hint="eastAsia"/>
-          <w:sz w:val="24"/>
-          <w:szCs w:val="24"/>
-        </w:rPr>
-        <w:t xml:space="preserve"> </w:t>
-      </w:r>
-      <w:proofErr w:type="spellStart"/>
-      <w:proofErr w:type="gramStart"/>
-      <w:r>
-        <w:rPr>
-          <w:rFonts w:ascii="Cambria Math" w:hAnsi="Cambria Math" w:hint="eastAsia"/>
-          <w:sz w:val="24"/>
-          <w:szCs w:val="24"/>
-        </w:rPr>
-        <w:t>Zheng</w:t>
-      </w:r>
-      <w:proofErr w:type="spellEnd"/>
-      <w:r>
-        <w:rPr>
-          <w:rFonts w:ascii="Cambria Math" w:hAnsi="Cambria Math" w:hint="eastAsia"/>
-          <w:sz w:val="24"/>
-          <w:szCs w:val="24"/>
-        </w:rPr>
-        <w:t>(</w:t>
-      </w:r>
-      <w:proofErr w:type="gramEnd"/>
-      <w:r>
-        <w:rPr>
-          <w:rFonts w:ascii="Cambria Math" w:hAnsi="Cambria Math" w:hint="eastAsia"/>
-          <w:sz w:val="24"/>
-          <w:szCs w:val="24"/>
-        </w:rPr>
-        <w:t>lz2375)</w:t>
+        <w:t>Team Member: Liyuan Zheng(lz2375)</w:t>
       </w:r>
     </w:p>
     <w:p>
@@ -264,51 +208,13 @@
           <w:szCs w:val="24"/>
         </w:rPr>
       </w:pPr>
-      <w:proofErr w:type="spellStart"/>
-      <w:r>
-        <w:rPr>
-          <w:rFonts w:ascii="Cambria Math" w:hAnsi="Cambria Math" w:hint="eastAsia"/>
-          <w:sz w:val="24"/>
-          <w:szCs w:val="24"/>
-        </w:rPr>
-        <w:t>Chaozhong</w:t>
-      </w:r>
-      <w:proofErr w:type="spellEnd"/>
-      <w:r>
-        <w:rPr>
-          <w:rFonts w:ascii="Cambria Math" w:hAnsi="Cambria Math" w:hint="eastAsia"/>
-          <w:sz w:val="24"/>
-          <w:szCs w:val="24"/>
-        </w:rPr>
-        <w:t xml:space="preserve"> </w:t>
-      </w:r>
-      <w:proofErr w:type="spellStart"/>
-      <w:proofErr w:type="gramStart"/>
-      <w:r>
-        <w:rPr>
-          <w:rFonts w:ascii="Cambria Math" w:hAnsi="Cambria Math" w:hint="eastAsia"/>
-          <w:sz w:val="24"/>
-          <w:szCs w:val="24"/>
-        </w:rPr>
-        <w:t>Lian</w:t>
-      </w:r>
-      <w:proofErr w:type="spellEnd"/>
-      <w:r>
-        <w:rPr>
-          <w:rFonts w:ascii="Cambria Math" w:hAnsi="Cambria Math" w:hint="eastAsia"/>
-          <w:sz w:val="24"/>
-          <w:szCs w:val="24"/>
-        </w:rPr>
-        <w:t>(</w:t>
-      </w:r>
-      <w:proofErr w:type="gramEnd"/>
-      <w:r>
-        <w:rPr>
-          <w:rFonts w:ascii="Cambria Math" w:hAnsi="Cambria Math" w:hint="eastAsia"/>
-          <w:sz w:val="24"/>
-          <w:szCs w:val="24"/>
-        </w:rPr>
-        <w:t>cl3190)</w:t>
+      <w:r>
+        <w:rPr>
+          <w:rFonts w:ascii="Cambria Math" w:hAnsi="Cambria Math" w:hint="eastAsia"/>
+          <w:sz w:val="24"/>
+          <w:szCs w:val="24"/>
+        </w:rPr>
+        <w:t>Chaozhong Lian(cl3190)</w:t>
       </w:r>
     </w:p>
     <w:p>
@@ -326,25 +232,7 @@
           <w:sz w:val="24"/>
           <w:szCs w:val="24"/>
         </w:rPr>
-        <w:t xml:space="preserve">Yue </w:t>
-      </w:r>
-      <w:proofErr w:type="gramStart"/>
-      <w:r>
-        <w:rPr>
-          <w:rFonts w:ascii="Cambria Math" w:hAnsi="Cambria Math" w:hint="eastAsia"/>
-          <w:sz w:val="24"/>
-          <w:szCs w:val="24"/>
-        </w:rPr>
-        <w:t>Huang(</w:t>
-      </w:r>
-      <w:proofErr w:type="gramEnd"/>
-      <w:r>
-        <w:rPr>
-          <w:rFonts w:ascii="Cambria Math" w:hAnsi="Cambria Math" w:hint="eastAsia"/>
-          <w:sz w:val="24"/>
-          <w:szCs w:val="24"/>
-        </w:rPr>
-        <w:t>yh2640)</w:t>
+        <w:t>Yue Huang(yh2640)</w:t>
       </w:r>
     </w:p>
     <w:p>
@@ -356,41 +244,13 @@
           <w:szCs w:val="24"/>
         </w:rPr>
       </w:pPr>
-      <w:proofErr w:type="spellStart"/>
-      <w:r>
-        <w:rPr>
-          <w:rFonts w:ascii="Cambria Math" w:hAnsi="Cambria Math" w:hint="eastAsia"/>
-          <w:sz w:val="24"/>
-          <w:szCs w:val="24"/>
-        </w:rPr>
-        <w:t>Ke</w:t>
-      </w:r>
-      <w:proofErr w:type="spellEnd"/>
-      <w:r>
-        <w:rPr>
-          <w:rFonts w:ascii="Cambria Math" w:hAnsi="Cambria Math" w:hint="eastAsia"/>
-          <w:sz w:val="24"/>
-          <w:szCs w:val="24"/>
-        </w:rPr>
-        <w:t xml:space="preserve"> </w:t>
-      </w:r>
-      <w:proofErr w:type="gramStart"/>
-      <w:r>
-        <w:rPr>
-          <w:rFonts w:ascii="Cambria Math" w:hAnsi="Cambria Math" w:hint="eastAsia"/>
-          <w:sz w:val="24"/>
-          <w:szCs w:val="24"/>
-        </w:rPr>
-        <w:t>Liao(</w:t>
-      </w:r>
-      <w:proofErr w:type="gramEnd"/>
-      <w:r>
-        <w:rPr>
-          <w:rFonts w:ascii="Cambria Math" w:hAnsi="Cambria Math" w:hint="eastAsia"/>
-          <w:sz w:val="24"/>
-          <w:szCs w:val="24"/>
-        </w:rPr>
-        <w:t>kl2735)</w:t>
+      <w:r>
+        <w:rPr>
+          <w:rFonts w:ascii="Cambria Math" w:hAnsi="Cambria Math" w:hint="eastAsia"/>
+          <w:sz w:val="24"/>
+          <w:szCs w:val="24"/>
+        </w:rPr>
+        <w:t>Ke Liao(kl2735)</w:t>
       </w:r>
     </w:p>
     <w:p>
@@ -402,41 +262,13 @@
           <w:szCs w:val="24"/>
         </w:rPr>
       </w:pPr>
-      <w:proofErr w:type="spellStart"/>
-      <w:r>
-        <w:rPr>
-          <w:rFonts w:ascii="Cambria Math" w:hAnsi="Cambria Math" w:hint="eastAsia"/>
-          <w:sz w:val="24"/>
-          <w:szCs w:val="24"/>
-        </w:rPr>
-        <w:t>Songqiao</w:t>
-      </w:r>
-      <w:proofErr w:type="spellEnd"/>
-      <w:r>
-        <w:rPr>
-          <w:rFonts w:ascii="Cambria Math" w:hAnsi="Cambria Math" w:hint="eastAsia"/>
-          <w:sz w:val="24"/>
-          <w:szCs w:val="24"/>
-        </w:rPr>
-        <w:t xml:space="preserve"> </w:t>
-      </w:r>
-      <w:proofErr w:type="gramStart"/>
-      <w:r>
-        <w:rPr>
-          <w:rFonts w:ascii="Cambria Math" w:hAnsi="Cambria Math" w:hint="eastAsia"/>
-          <w:sz w:val="24"/>
-          <w:szCs w:val="24"/>
-        </w:rPr>
-        <w:t>Su(</w:t>
-      </w:r>
-      <w:proofErr w:type="gramEnd"/>
-      <w:r>
-        <w:rPr>
-          <w:rFonts w:ascii="Cambria Math" w:hAnsi="Cambria Math" w:hint="eastAsia"/>
-          <w:sz w:val="24"/>
-          <w:szCs w:val="24"/>
-        </w:rPr>
-        <w:t>ss4555)</w:t>
+      <w:r>
+        <w:rPr>
+          <w:rFonts w:ascii="Cambria Math" w:hAnsi="Cambria Math" w:hint="eastAsia"/>
+          <w:sz w:val="24"/>
+          <w:szCs w:val="24"/>
+        </w:rPr>
+        <w:t>Songqiao Su(ss4555)</w:t>
       </w:r>
     </w:p>
     <w:p>
@@ -679,7 +511,23 @@
           <w:sz w:val="24"/>
           <w:szCs w:val="24"/>
         </w:rPr>
-        <w:t xml:space="preserve">As geeks, we sometimes enjoy creating tabletop games and play with friends. </w:t>
+        <w:t xml:space="preserve">As </w:t>
+      </w:r>
+      <w:r>
+        <w:rPr>
+          <w:rFonts w:ascii="Cambria Math" w:hAnsi="Cambria Math"/>
+          <w:sz w:val="24"/>
+          <w:szCs w:val="24"/>
+        </w:rPr>
+        <w:t>programmer</w:t>
+      </w:r>
+      <w:r>
+        <w:rPr>
+          <w:rFonts w:ascii="Cambria Math" w:hAnsi="Cambria Math"/>
+          <w:sz w:val="24"/>
+          <w:szCs w:val="24"/>
+        </w:rPr>
+        <w:t xml:space="preserve">s, we sometimes enjoy creating tabletop games and play with friends. </w:t>
       </w:r>
       <w:r>
         <w:rPr>
@@ -899,25 +747,7 @@
           <w:sz w:val="24"/>
           <w:szCs w:val="24"/>
         </w:rPr>
-        <w:t xml:space="preserve">The idea of </w:t>
-      </w:r>
-      <w:proofErr w:type="spellStart"/>
-      <w:r>
-        <w:rPr>
-          <w:rFonts w:ascii="Cambria Math" w:hAnsi="Cambria Math"/>
-          <w:sz w:val="24"/>
-          <w:szCs w:val="24"/>
-        </w:rPr>
-        <w:t>GameWizard</w:t>
-      </w:r>
-      <w:proofErr w:type="spellEnd"/>
-      <w:r>
-        <w:rPr>
-          <w:rFonts w:ascii="Cambria Math" w:hAnsi="Cambria Math"/>
-          <w:sz w:val="24"/>
-          <w:szCs w:val="24"/>
-        </w:rPr>
-        <w:t xml:space="preserve"> come</w:t>
+        <w:t>The idea of GameWizard come</w:t>
       </w:r>
       <w:r>
         <w:rPr>
@@ -1037,18 +867,8 @@
           <w:sz w:val="24"/>
           <w:szCs w:val="24"/>
         </w:rPr>
-        <w:t xml:space="preserve"> </w:t>
-      </w:r>
-      <w:proofErr w:type="spellStart"/>
-      <w:r>
-        <w:rPr>
-          <w:rFonts w:ascii="Cambria Math" w:hAnsi="Cambria Math"/>
-          <w:sz w:val="24"/>
-          <w:szCs w:val="24"/>
-        </w:rPr>
-        <w:t>GameWizard</w:t>
-      </w:r>
-      <w:proofErr w:type="spellEnd"/>
+        <w:t xml:space="preserve"> GameWizard</w:t>
+      </w:r>
       <w:r>
         <w:rPr>
           <w:rFonts w:ascii="Cambria Math" w:hAnsi="Cambria Math" w:hint="eastAsia"/>
@@ -1127,25 +947,7 @@
           <w:sz w:val="24"/>
           <w:szCs w:val="24"/>
         </w:rPr>
-        <w:t xml:space="preserve">that folks </w:t>
-      </w:r>
-      <w:proofErr w:type="gramStart"/>
-      <w:r>
-        <w:rPr>
-          <w:rFonts w:ascii="Cambria Math" w:hAnsi="Cambria Math"/>
-          <w:sz w:val="24"/>
-          <w:szCs w:val="24"/>
-        </w:rPr>
-        <w:t>can not</w:t>
-      </w:r>
-      <w:proofErr w:type="gramEnd"/>
-      <w:r>
-        <w:rPr>
-          <w:rFonts w:ascii="Cambria Math" w:hAnsi="Cambria Math"/>
-          <w:sz w:val="24"/>
-          <w:szCs w:val="24"/>
-        </w:rPr>
-        <w:t xml:space="preserve"> get together</w:t>
+        <w:t>that folks can not get together</w:t>
       </w:r>
       <w:r>
         <w:rPr>
@@ -1183,7 +985,6 @@
         </w:rPr>
         <w:t xml:space="preserve">With the help of </w:t>
       </w:r>
-      <w:proofErr w:type="spellStart"/>
       <w:r>
         <w:rPr>
           <w:rFonts w:ascii="Cambria Math" w:hAnsi="Cambria Math"/>
@@ -1192,7 +993,6 @@
         </w:rPr>
         <w:t>GameWizard</w:t>
       </w:r>
-      <w:proofErr w:type="spellEnd"/>
       <w:r>
         <w:rPr>
           <w:rFonts w:ascii="Cambria Math" w:hAnsi="Cambria Math"/>
@@ -1399,7 +1199,23 @@
           <w:sz w:val="24"/>
           <w:szCs w:val="24"/>
         </w:rPr>
-        <w:t>sfy our target, the geeks</w:t>
+        <w:t xml:space="preserve">sfy our target, the </w:t>
+      </w:r>
+      <w:r>
+        <w:rPr>
+          <w:rFonts w:ascii="Cambria Math" w:hAnsi="Cambria Math"/>
+          <w:sz w:val="24"/>
+          <w:szCs w:val="24"/>
+        </w:rPr>
+        <w:t>programmer</w:t>
+      </w:r>
+      <w:r>
+        <w:rPr>
+          <w:rFonts w:ascii="Cambria Math" w:hAnsi="Cambria Math"/>
+          <w:sz w:val="24"/>
+          <w:szCs w:val="24"/>
+        </w:rPr>
+        <w:t>s</w:t>
       </w:r>
       <w:r>
         <w:rPr>
@@ -1483,25 +1299,7 @@
           <w:sz w:val="24"/>
           <w:szCs w:val="24"/>
         </w:rPr>
-        <w:t xml:space="preserve">    </w:t>
-      </w:r>
-      <w:proofErr w:type="spellStart"/>
-      <w:r>
-        <w:rPr>
-          <w:rFonts w:ascii="Cambria Math" w:hAnsi="Cambria Math" w:hint="eastAsia"/>
-          <w:sz w:val="24"/>
-          <w:szCs w:val="24"/>
-        </w:rPr>
-        <w:t>GameWizard</w:t>
-      </w:r>
-      <w:proofErr w:type="spellEnd"/>
-      <w:r>
-        <w:rPr>
-          <w:rFonts w:ascii="Cambria Math" w:hAnsi="Cambria Math" w:hint="eastAsia"/>
-          <w:sz w:val="24"/>
-          <w:szCs w:val="24"/>
-        </w:rPr>
-        <w:t xml:space="preserve"> abstract</w:t>
+        <w:t xml:space="preserve">    GameWizard abstract</w:t>
       </w:r>
       <w:r>
         <w:rPr>
@@ -1567,7 +1365,6 @@
         </w:rPr>
         <w:t xml:space="preserve">sing </w:t>
       </w:r>
-      <w:proofErr w:type="spellStart"/>
       <w:r>
         <w:rPr>
           <w:rFonts w:ascii="Cambria Math" w:hAnsi="Cambria Math" w:hint="eastAsia"/>
@@ -1575,16 +1372,7 @@
           <w:szCs w:val="24"/>
         </w:rPr>
         <w:lastRenderedPageBreak/>
-        <w:t>GameWizard</w:t>
-      </w:r>
-      <w:proofErr w:type="spellEnd"/>
-      <w:r>
-        <w:rPr>
-          <w:rFonts w:ascii="Cambria Math" w:hAnsi="Cambria Math" w:hint="eastAsia"/>
-          <w:sz w:val="24"/>
-          <w:szCs w:val="24"/>
-        </w:rPr>
-        <w:t xml:space="preserve"> to define new games would be a simple and interesting process</w:t>
+        <w:t>GameWizard to define new games would be a simple and interesting process</w:t>
       </w:r>
       <w:r>
         <w:rPr>
@@ -1817,18 +1605,8 @@
           <w:sz w:val="24"/>
           <w:szCs w:val="24"/>
         </w:rPr>
-        <w:t xml:space="preserve">Our language, </w:t>
-      </w:r>
-      <w:proofErr w:type="spellStart"/>
-      <w:r>
-        <w:rPr>
-          <w:rFonts w:ascii="Cambria Math" w:hAnsi="Cambria Math"/>
-          <w:sz w:val="24"/>
-          <w:szCs w:val="24"/>
-        </w:rPr>
-        <w:t>GameWizard</w:t>
-      </w:r>
-      <w:proofErr w:type="spellEnd"/>
+        <w:t>Our language, GameWizard</w:t>
+      </w:r>
       <w:r>
         <w:rPr>
           <w:rFonts w:ascii="Cambria Math" w:hAnsi="Cambria Math" w:hint="eastAsia"/>
@@ -1851,25 +1629,7 @@
           <w:sz w:val="24"/>
           <w:szCs w:val="24"/>
         </w:rPr>
-        <w:t xml:space="preserve"> complicated turn-based tabletop games</w:t>
-      </w:r>
-      <w:proofErr w:type="gramStart"/>
-      <w:r>
-        <w:rPr>
-          <w:rFonts w:ascii="Cambria Math" w:hAnsi="Cambria Math"/>
-          <w:sz w:val="24"/>
-          <w:szCs w:val="24"/>
-        </w:rPr>
-        <w:t>( like</w:t>
-      </w:r>
-      <w:proofErr w:type="gramEnd"/>
-      <w:r>
-        <w:rPr>
-          <w:rFonts w:ascii="Cambria Math" w:hAnsi="Cambria Math"/>
-          <w:sz w:val="24"/>
-          <w:szCs w:val="24"/>
-        </w:rPr>
-        <w:t xml:space="preserve"> </w:t>
+        <w:t xml:space="preserve"> complicated turn-based tabletop games( like </w:t>
       </w:r>
       <w:r>
         <w:rPr>
@@ -1885,25 +1645,7 @@
           <w:sz w:val="24"/>
           <w:szCs w:val="24"/>
         </w:rPr>
-        <w:t xml:space="preserve">he Gathering, </w:t>
-      </w:r>
-      <w:proofErr w:type="spellStart"/>
-      <w:r>
-        <w:rPr>
-          <w:rFonts w:ascii="Cambria Math" w:hAnsi="Cambria Math" w:hint="eastAsia"/>
-          <w:sz w:val="24"/>
-          <w:szCs w:val="24"/>
-        </w:rPr>
-        <w:t>HeartStone</w:t>
-      </w:r>
-      <w:proofErr w:type="spellEnd"/>
-      <w:r>
-        <w:rPr>
-          <w:rFonts w:ascii="Cambria Math" w:hAnsi="Cambria Math" w:hint="eastAsia"/>
-          <w:sz w:val="24"/>
-          <w:szCs w:val="24"/>
-        </w:rPr>
-        <w:t>, etc.</w:t>
+        <w:t>he Gathering, HeartStone, etc.</w:t>
       </w:r>
       <w:r>
         <w:rPr>
@@ -1975,25 +1717,7 @@
           <w:sz w:val="24"/>
           <w:szCs w:val="24"/>
         </w:rPr>
-        <w:t xml:space="preserve">Java. Our language also simplifies the initialization of List, </w:t>
-      </w:r>
-      <w:proofErr w:type="spellStart"/>
-      <w:r>
-        <w:rPr>
-          <w:rFonts w:ascii="Cambria Math" w:hAnsi="Cambria Math" w:hint="eastAsia"/>
-          <w:sz w:val="24"/>
-          <w:szCs w:val="24"/>
-        </w:rPr>
-        <w:t>HashTable</w:t>
-      </w:r>
-      <w:proofErr w:type="spellEnd"/>
-      <w:r>
-        <w:rPr>
-          <w:rFonts w:ascii="Cambria Math" w:hAnsi="Cambria Math" w:hint="eastAsia"/>
-          <w:sz w:val="24"/>
-          <w:szCs w:val="24"/>
-        </w:rPr>
-        <w:t xml:space="preserve"> like container, further simplifying the code. </w:t>
+        <w:t xml:space="preserve">Java. Our language also simplifies the initialization of List, HashTable like container, further simplifying the code. </w:t>
       </w:r>
       <w:r>
         <w:rPr>
@@ -2188,51 +1912,15 @@
           <w:sz w:val="24"/>
           <w:szCs w:val="24"/>
         </w:rPr>
-        <w:t xml:space="preserve"> has three parses, the starting </w:t>
-      </w:r>
-      <w:proofErr w:type="gramStart"/>
-      <w:r>
-        <w:rPr>
-          <w:rFonts w:ascii="Cambria Math" w:hAnsi="Cambria Math" w:hint="eastAsia"/>
-          <w:sz w:val="24"/>
-          <w:szCs w:val="24"/>
-        </w:rPr>
-        <w:t>parse</w:t>
-      </w:r>
-      <w:r>
-        <w:rPr>
-          <w:rFonts w:ascii="Cambria Math" w:hAnsi="Cambria Math" w:hint="eastAsia"/>
-          <w:sz w:val="24"/>
-          <w:szCs w:val="24"/>
-        </w:rPr>
-        <w:t>(</w:t>
-      </w:r>
-      <w:proofErr w:type="gramEnd"/>
-      <w:r>
-        <w:rPr>
-          <w:rFonts w:ascii="Cambria Math" w:hAnsi="Cambria Math" w:hint="eastAsia"/>
-          <w:sz w:val="24"/>
-          <w:szCs w:val="24"/>
-        </w:rPr>
-        <w:t>initializing the count of "blood" and "</w:t>
-      </w:r>
-      <w:proofErr w:type="spellStart"/>
-      <w:r>
-        <w:rPr>
-          <w:rFonts w:ascii="Cambria Math" w:hAnsi="Cambria Math" w:hint="eastAsia"/>
-          <w:sz w:val="24"/>
-          <w:szCs w:val="24"/>
-        </w:rPr>
-        <w:t>mana</w:t>
-      </w:r>
-      <w:proofErr w:type="spellEnd"/>
-      <w:r>
-        <w:rPr>
-          <w:rFonts w:ascii="Cambria Math" w:hAnsi="Cambria Math" w:hint="eastAsia"/>
-          <w:sz w:val="24"/>
-          <w:szCs w:val="24"/>
-        </w:rPr>
-        <w:t xml:space="preserve">" for each </w:t>
+        <w:t xml:space="preserve"> has three parses, the starting parse</w:t>
+      </w:r>
+      <w:r>
+        <w:rPr>
+          <w:rFonts w:ascii="Cambria Math" w:hAnsi="Cambria Math" w:hint="eastAsia"/>
+          <w:sz w:val="24"/>
+          <w:szCs w:val="24"/>
+        </w:rPr>
+        <w:t xml:space="preserve">(initializing the count of "blood" and "mana" for each </w:t>
       </w:r>
       <w:r>
         <w:rPr>
@@ -2714,7 +2402,7 @@
           <w:sz w:val="32"/>
           <w:szCs w:val="32"/>
         </w:rPr>
-        <w:t>Who are the “geeks</w:t>
+        <w:t>Who are the “</w:t>
       </w:r>
       <w:r>
         <w:rPr>
@@ -2722,6 +2410,22 @@
           <w:sz w:val="32"/>
           <w:szCs w:val="32"/>
         </w:rPr>
+        <w:t>programmer</w:t>
+      </w:r>
+      <w:r>
+        <w:rPr>
+          <w:rFonts w:ascii="Matura MT Script Capitals" w:hAnsi="Matura MT Script Capitals"/>
+          <w:sz w:val="32"/>
+          <w:szCs w:val="32"/>
+        </w:rPr>
+        <w:t>s</w:t>
+      </w:r>
+      <w:r>
+        <w:rPr>
+          <w:rFonts w:ascii="Matura MT Script Capitals" w:hAnsi="Matura MT Script Capitals"/>
+          <w:sz w:val="32"/>
+          <w:szCs w:val="32"/>
+        </w:rPr>
         <w:t>”</w:t>
       </w:r>
       <w:r>
@@ -2782,7 +2486,23 @@
           <w:sz w:val="24"/>
           <w:szCs w:val="24"/>
         </w:rPr>
-        <w:t xml:space="preserve">But the speed in the industry world can never catch up with the creativity of our geeks! </w:t>
+        <w:t xml:space="preserve">But the speed in the industry world can never catch up with the creativity of our </w:t>
+      </w:r>
+      <w:r>
+        <w:rPr>
+          <w:rFonts w:ascii="Cambria Math" w:hAnsi="Cambria Math"/>
+          <w:sz w:val="24"/>
+          <w:szCs w:val="24"/>
+        </w:rPr>
+        <w:t>programmer</w:t>
+      </w:r>
+      <w:r>
+        <w:rPr>
+          <w:rFonts w:ascii="Cambria Math" w:hAnsi="Cambria Math"/>
+          <w:sz w:val="24"/>
+          <w:szCs w:val="24"/>
+        </w:rPr>
+        <w:t xml:space="preserve">s! </w:t>
       </w:r>
       <w:r>
         <w:rPr>
@@ -2882,10 +2602,24 @@
           <w:sz w:val="24"/>
           <w:szCs w:val="24"/>
         </w:rPr>
-        <w:t xml:space="preserve">    By “geeks</w:t>
-      </w:r>
-      <w:bookmarkStart w:id="0" w:name="_GoBack"/>
-      <w:bookmarkEnd w:id="0"/>
+        <w:t xml:space="preserve">    By “</w:t>
+      </w:r>
+      <w:r>
+        <w:rPr>
+          <w:rFonts w:ascii="Cambria Math" w:hAnsi="Cambria Math"/>
+          <w:sz w:val="24"/>
+          <w:szCs w:val="24"/>
+        </w:rPr>
+        <w:t>programmer</w:t>
+      </w:r>
+      <w:r>
+        <w:rPr>
+          <w:rFonts w:ascii="Cambria Math" w:hAnsi="Cambria Math"/>
+          <w:sz w:val="24"/>
+          <w:szCs w:val="24"/>
+        </w:rPr>
+        <w:t>s</w:t>
+      </w:r>
       <w:r>
         <w:rPr>
           <w:rFonts w:ascii="Cambria Math" w:hAnsi="Cambria Math"/>
@@ -2940,25 +2674,7 @@
           <w:sz w:val="24"/>
           <w:szCs w:val="24"/>
         </w:rPr>
-        <w:t xml:space="preserve">make a list of components of games </w:t>
-      </w:r>
-      <w:proofErr w:type="gramStart"/>
-      <w:r>
-        <w:rPr>
-          <w:rFonts w:ascii="Cambria Math" w:hAnsi="Cambria Math"/>
-          <w:sz w:val="24"/>
-          <w:szCs w:val="24"/>
-        </w:rPr>
-        <w:t>( players</w:t>
-      </w:r>
-      <w:proofErr w:type="gramEnd"/>
-      <w:r>
-        <w:rPr>
-          <w:rFonts w:ascii="Cambria Math" w:hAnsi="Cambria Math"/>
-          <w:sz w:val="24"/>
-          <w:szCs w:val="24"/>
-        </w:rPr>
-        <w:t>, cards and attributes of them</w:t>
+        <w:t>make a list of components of games ( players, cards and attributes of them</w:t>
       </w:r>
       <w:r>
         <w:rPr>
@@ -3042,7 +2758,23 @@
           <w:sz w:val="24"/>
           <w:szCs w:val="24"/>
         </w:rPr>
-        <w:t xml:space="preserve">    Simplicity is never a thing that geeks refuse! </w:t>
+        <w:t xml:space="preserve">    Simpl</w:t>
+      </w:r>
+      <w:r>
+        <w:rPr>
+          <w:rFonts w:ascii="Cambria Math" w:hAnsi="Cambria Math"/>
+          <w:sz w:val="24"/>
+          <w:szCs w:val="24"/>
+        </w:rPr>
+        <w:t>icity is never a thing that programmer</w:t>
+      </w:r>
+      <w:r>
+        <w:rPr>
+          <w:rFonts w:ascii="Cambria Math" w:hAnsi="Cambria Math"/>
+          <w:sz w:val="24"/>
+          <w:szCs w:val="24"/>
+        </w:rPr>
+        <w:t xml:space="preserve">s refuse! </w:t>
       </w:r>
       <w:r>
         <w:rPr>

</xml_diff>